<commit_message>
* Se agrega Binomios * Se corrigieron los metodos de prograDinamica y mejorada. * Se agreg[o una practica de teoria de los vectores usando progra dinamica. No esta bien armada todavia.
</commit_message>
<xml_diff>
--- a/Cursada/TP3/Resolución TP3.docx
+++ b/Cursada/TP3/Resolución TP3.docx
@@ -1,6 +1,6 @@
 
 <file path=word/document.xml><?xml version="1.0" encoding="utf-8"?>
-<w:document xmlns:wpc="http://schemas.microsoft.com/office/word/2010/wordprocessingCanvas" xmlns:mc="http://schemas.openxmlformats.org/markup-compatibility/2006" xmlns:o="urn:schemas-microsoft-com:office:office" xmlns:r="http://schemas.openxmlformats.org/officeDocument/2006/relationships" xmlns:m="http://schemas.openxmlformats.org/officeDocument/2006/math" xmlns:v="urn:schemas-microsoft-com:vml" xmlns:wp14="http://schemas.microsoft.com/office/word/2010/wordprocessingDrawing" xmlns:wp="http://schemas.openxmlformats.org/drawingml/2006/wordprocessingDrawing" xmlns:w10="urn:schemas-microsoft-com:office:word" xmlns:w="http://schemas.openxmlformats.org/wordprocessingml/2006/main" xmlns:w14="http://schemas.microsoft.com/office/word/2010/wordml" xmlns:w15="http://schemas.microsoft.com/office/word/2012/wordml" xmlns:wpg="http://schemas.microsoft.com/office/word/2010/wordprocessingGroup" xmlns:wpi="http://schemas.microsoft.com/office/word/2010/wordprocessingInk" xmlns:wne="http://schemas.microsoft.com/office/word/2006/wordml" xmlns:wps="http://schemas.microsoft.com/office/word/2010/wordprocessingShape" mc:Ignorable="w14 w15 wp14">
+<w:document xmlns:wpc="http://schemas.microsoft.com/office/word/2010/wordprocessingCanvas" xmlns:cx="http://schemas.microsoft.com/office/drawing/2014/chartex" xmlns:mc="http://schemas.openxmlformats.org/markup-compatibility/2006" xmlns:o="urn:schemas-microsoft-com:office:office" xmlns:r="http://schemas.openxmlformats.org/officeDocument/2006/relationships" xmlns:m="http://schemas.openxmlformats.org/officeDocument/2006/math" xmlns:v="urn:schemas-microsoft-com:vml" xmlns:wp14="http://schemas.microsoft.com/office/word/2010/wordprocessingDrawing" xmlns:wp="http://schemas.openxmlformats.org/drawingml/2006/wordprocessingDrawing" xmlns:w10="urn:schemas-microsoft-com:office:word" xmlns:w="http://schemas.openxmlformats.org/wordprocessingml/2006/main" xmlns:w14="http://schemas.microsoft.com/office/word/2010/wordml" xmlns:w15="http://schemas.microsoft.com/office/word/2012/wordml" xmlns:w16se="http://schemas.microsoft.com/office/word/2015/wordml/symex" xmlns:wpg="http://schemas.microsoft.com/office/word/2010/wordprocessingGroup" xmlns:wpi="http://schemas.microsoft.com/office/word/2010/wordprocessingInk" xmlns:wne="http://schemas.microsoft.com/office/word/2006/wordml" xmlns:wps="http://schemas.microsoft.com/office/word/2010/wordprocessingShape" mc:Ignorable="w14 w15 w16se wp14">
   <w:body>
     <w:p>
       <w:pPr>
@@ -14,7 +14,7 @@
       <w:r>
         <w:rPr>
           <w:noProof/>
-          <w:lang w:eastAsia="es-AR"/>
+          <w:lang w:val="en-US"/>
         </w:rPr>
         <mc:AlternateContent>
           <mc:Choice Requires="wps">
@@ -365,7 +365,7 @@
       <w:r>
         <w:rPr>
           <w:noProof/>
-          <w:lang w:eastAsia="es-AR"/>
+          <w:lang w:val="en-US"/>
         </w:rPr>
         <w:drawing>
           <wp:anchor distT="0" distB="0" distL="114300" distR="114300" simplePos="0" relativeHeight="251659264" behindDoc="1" locked="0" layoutInCell="1" allowOverlap="1" wp14:anchorId="5ECFB3F0" wp14:editId="6136D720">
@@ -6404,11 +6404,9 @@
         </w:rPr>
         <w:t xml:space="preserve">* </w:t>
       </w:r>
-      <w:proofErr w:type="gramStart"/>
       <w:r>
         <w:t>per</w:t>
       </w:r>
-      <w:proofErr w:type="gramEnd"/>
       <w:r>
         <w:t xml:space="preserve"> = periódico</w:t>
       </w:r>
@@ -7768,7 +7766,41 @@
                 <w:b/>
                 <w:lang w:eastAsia="es-AR"/>
               </w:rPr>
-              <w:t>n * (n-1) =  n^2 – n</w:t>
+              <w:t xml:space="preserve">n * (n-1) </w:t>
+            </w:r>
+            <w:proofErr w:type="gramStart"/>
+            <w:r>
+              <w:rPr>
+                <w:rFonts w:eastAsia="Times New Roman" w:cstheme="minorHAnsi"/>
+                <w:b/>
+                <w:lang w:eastAsia="es-AR"/>
+              </w:rPr>
+              <w:t>=  n</w:t>
+            </w:r>
+            <w:proofErr w:type="gramEnd"/>
+            <w:r>
+              <w:rPr>
+                <w:rFonts w:eastAsia="Times New Roman" w:cstheme="minorHAnsi"/>
+                <w:b/>
+                <w:lang w:eastAsia="es-AR"/>
+              </w:rPr>
+              <w:t>^2 – n</w:t>
+            </w:r>
+            <w:r>
+              <w:rPr>
+                <w:rFonts w:eastAsia="Times New Roman" w:cstheme="minorHAnsi"/>
+                <w:b/>
+                <w:lang w:eastAsia="es-AR"/>
+              </w:rPr>
+              <w:t xml:space="preserve">  ----- </w:t>
+            </w:r>
+            <w:r>
+              <w:rPr>
+                <w:rFonts w:eastAsia="Times New Roman" w:cstheme="minorHAnsi"/>
+                <w:b/>
+                <w:lang w:eastAsia="es-AR"/>
+              </w:rPr>
+              <w:t>n^2</w:t>
             </w:r>
           </w:p>
           <w:p>
@@ -7789,21 +7821,12 @@
                 <w:lang w:eastAsia="es-AR"/>
               </w:rPr>
             </w:pPr>
-            <w:proofErr w:type="gramStart"/>
             <w:r>
               <w:rPr>
                 <w:rFonts w:eastAsia="Times New Roman" w:cstheme="minorHAnsi"/>
                 <w:lang w:eastAsia="es-AR"/>
               </w:rPr>
-              <w:t>n</w:t>
-            </w:r>
-            <w:proofErr w:type="gramEnd"/>
-            <w:r>
-              <w:rPr>
-                <w:rFonts w:eastAsia="Times New Roman" w:cstheme="minorHAnsi"/>
-                <w:lang w:eastAsia="es-AR"/>
-              </w:rPr>
-              <w:t xml:space="preserve">: cantidad de </w:t>
+              <w:t xml:space="preserve">n: cantidad de </w:t>
             </w:r>
             <w:proofErr w:type="spellStart"/>
             <w:r>
@@ -7960,7 +7983,33 @@
                 <w:b/>
                 <w:lang w:eastAsia="es-AR"/>
               </w:rPr>
-              <w:t>n * (n-1) =  n^2 – n</w:t>
+              <w:t xml:space="preserve">n * (n-1) </w:t>
+            </w:r>
+            <w:proofErr w:type="gramStart"/>
+            <w:r>
+              <w:rPr>
+                <w:rFonts w:eastAsia="Times New Roman" w:cstheme="minorHAnsi"/>
+                <w:b/>
+                <w:lang w:eastAsia="es-AR"/>
+              </w:rPr>
+              <w:t>=  n</w:t>
+            </w:r>
+            <w:proofErr w:type="gramEnd"/>
+            <w:r>
+              <w:rPr>
+                <w:rFonts w:eastAsia="Times New Roman" w:cstheme="minorHAnsi"/>
+                <w:b/>
+                <w:lang w:eastAsia="es-AR"/>
+              </w:rPr>
+              <w:t>^2 – n</w:t>
+            </w:r>
+            <w:r>
+              <w:rPr>
+                <w:rFonts w:eastAsia="Times New Roman" w:cstheme="minorHAnsi"/>
+                <w:b/>
+                <w:lang w:eastAsia="es-AR"/>
+              </w:rPr>
+              <w:t xml:space="preserve">  </w:t>
             </w:r>
           </w:p>
           <w:p>
@@ -7981,21 +8030,12 @@
                 <w:lang w:eastAsia="es-AR"/>
               </w:rPr>
             </w:pPr>
-            <w:proofErr w:type="gramStart"/>
             <w:r>
               <w:rPr>
                 <w:rFonts w:eastAsia="Times New Roman" w:cstheme="minorHAnsi"/>
                 <w:lang w:eastAsia="es-AR"/>
               </w:rPr>
-              <w:t>n</w:t>
-            </w:r>
-            <w:proofErr w:type="gramEnd"/>
-            <w:r>
-              <w:rPr>
-                <w:rFonts w:eastAsia="Times New Roman" w:cstheme="minorHAnsi"/>
-                <w:lang w:eastAsia="es-AR"/>
-              </w:rPr>
-              <w:t xml:space="preserve">: cantidad de </w:t>
+              <w:t xml:space="preserve">n: cantidad de </w:t>
             </w:r>
             <w:proofErr w:type="spellStart"/>
             <w:r>
@@ -8147,7 +8187,7 @@
                 <w:b/>
                 <w:lang w:eastAsia="es-AR"/>
               </w:rPr>
-              <w:t xml:space="preserve">n * [ </w:t>
+              <w:t>2</w:t>
             </w:r>
             <w:r>
               <w:rPr>
@@ -8155,7 +8195,7 @@
                 <w:b/>
                 <w:lang w:eastAsia="es-AR"/>
               </w:rPr>
-              <w:t>½</w:t>
+              <w:t xml:space="preserve"> * log2(n</w:t>
             </w:r>
             <w:r>
               <w:rPr>
@@ -8163,7 +8203,31 @@
                 <w:b/>
                 <w:lang w:eastAsia="es-AR"/>
               </w:rPr>
-              <w:t xml:space="preserve"> * log2(n-1) + ½ * (n-1) ]</w:t>
+              <w:t>) * n ------- n*</w:t>
+            </w:r>
+            <w:r>
+              <w:rPr>
+                <w:rFonts w:eastAsia="Times New Roman" w:cstheme="minorHAnsi"/>
+                <w:b/>
+                <w:lang w:eastAsia="es-AR"/>
+              </w:rPr>
+              <w:t xml:space="preserve"> </w:t>
+            </w:r>
+            <w:r>
+              <w:rPr>
+                <w:rFonts w:eastAsia="Times New Roman" w:cstheme="minorHAnsi"/>
+                <w:b/>
+                <w:lang w:eastAsia="es-AR"/>
+              </w:rPr>
+              <w:t>log2(n</w:t>
+            </w:r>
+            <w:r>
+              <w:rPr>
+                <w:rFonts w:eastAsia="Times New Roman" w:cstheme="minorHAnsi"/>
+                <w:b/>
+                <w:lang w:eastAsia="es-AR"/>
+              </w:rPr>
+              <w:t>)</w:t>
             </w:r>
           </w:p>
           <w:p>
@@ -8221,45 +8285,31 @@
                 <w:rFonts w:eastAsia="Times New Roman" w:cstheme="minorHAnsi"/>
                 <w:lang w:eastAsia="es-AR"/>
               </w:rPr>
-              <w:t>½ * log2(n</w:t>
-            </w:r>
+              <w:t xml:space="preserve">½ * log2(n-1) + ½ * (n-1): la mitad de las veces que se ejecuta este método recursivo se utilizará </w:t>
+            </w:r>
+            <w:proofErr w:type="gramStart"/>
             <w:r>
               <w:rPr>
                 <w:rFonts w:eastAsia="Times New Roman" w:cstheme="minorHAnsi"/>
                 <w:lang w:eastAsia="es-AR"/>
               </w:rPr>
-              <w:t>-1</w:t>
-            </w:r>
+              <w:t>recursiva par</w:t>
+            </w:r>
+            <w:proofErr w:type="gramEnd"/>
             <w:r>
               <w:rPr>
                 <w:rFonts w:eastAsia="Times New Roman" w:cstheme="minorHAnsi"/>
                 <w:lang w:eastAsia="es-AR"/>
               </w:rPr>
-              <w:t>) + ½ * (n-1)</w:t>
+              <w:t>, que envía como parámetro la mitad de la potencia (</w:t>
             </w:r>
             <w:r>
               <w:rPr>
                 <w:rFonts w:eastAsia="Times New Roman" w:cstheme="minorHAnsi"/>
                 <w:lang w:eastAsia="es-AR"/>
               </w:rPr>
-              <w:t>: la mitad de las veces que se ejecuta este método recursivo se utilizará recursiva par, que envía como parámetro la mitad de la potencia (</w:t>
-            </w:r>
-            <w:r>
-              <w:rPr>
-                <w:rFonts w:eastAsia="Times New Roman" w:cstheme="minorHAnsi"/>
-                <w:lang w:eastAsia="es-AR"/>
-              </w:rPr>
-              <w:t xml:space="preserve">con </w:t>
-            </w:r>
-            <w:proofErr w:type="gramStart"/>
-            <w:r>
-              <w:rPr>
-                <w:rFonts w:eastAsia="Times New Roman" w:cstheme="minorHAnsi"/>
-                <w:lang w:eastAsia="es-AR"/>
-              </w:rPr>
-              <w:t>O(</w:t>
-            </w:r>
-            <w:proofErr w:type="gramEnd"/>
+              <w:t>con O(</w:t>
+            </w:r>
             <w:r>
               <w:rPr>
                 <w:rFonts w:eastAsia="Times New Roman" w:cstheme="minorHAnsi"/>
@@ -8399,6 +8449,8 @@
               </w:rPr>
               <w:t>n</w:t>
             </w:r>
+            <w:bookmarkStart w:id="0" w:name="_GoBack"/>
+            <w:bookmarkEnd w:id="0"/>
           </w:p>
           <w:p>
             <w:pPr>
@@ -9698,7 +9750,7 @@
       <w:r>
         <w:rPr>
           <w:noProof/>
-          <w:lang w:eastAsia="es-AR"/>
+          <w:lang w:val="en-US"/>
         </w:rPr>
         <w:drawing>
           <wp:inline distT="0" distB="0" distL="0" distR="0" wp14:anchorId="1F8D2F26" wp14:editId="06569402">
@@ -10414,7 +10466,7 @@
       <w:r>
         <w:rPr>
           <w:noProof/>
-          <w:lang w:eastAsia="es-AR"/>
+          <w:lang w:val="en-US"/>
         </w:rPr>
         <w:drawing>
           <wp:inline distT="0" distB="0" distL="0" distR="0" wp14:anchorId="4278C3FA" wp14:editId="2E0330F4">
@@ -11120,7 +11172,7 @@
       <w:r>
         <w:rPr>
           <w:noProof/>
-          <w:lang w:eastAsia="es-AR"/>
+          <w:lang w:val="en-US"/>
         </w:rPr>
         <w:drawing>
           <wp:inline distT="0" distB="0" distL="0" distR="0" wp14:anchorId="4B79C008" wp14:editId="18C8C003">
@@ -11838,7 +11890,7 @@
       <w:r>
         <w:rPr>
           <w:noProof/>
-          <w:lang w:eastAsia="es-AR"/>
+          <w:lang w:val="en-US"/>
         </w:rPr>
         <w:drawing>
           <wp:inline distT="0" distB="0" distL="0" distR="0" wp14:anchorId="687AE30B" wp14:editId="4D65006D">
@@ -12537,7 +12589,7 @@
       <w:r>
         <w:rPr>
           <w:noProof/>
-          <w:lang w:eastAsia="es-AR"/>
+          <w:lang w:val="en-US"/>
         </w:rPr>
         <w:drawing>
           <wp:inline distT="0" distB="0" distL="0" distR="0" wp14:anchorId="36CE30DC" wp14:editId="1F354AE8">
@@ -13247,7 +13299,7 @@
       <w:r>
         <w:rPr>
           <w:noProof/>
-          <w:lang w:eastAsia="es-AR"/>
+          <w:lang w:val="en-US"/>
         </w:rPr>
         <w:drawing>
           <wp:inline distT="0" distB="0" distL="0" distR="0" wp14:anchorId="5A8757BC" wp14:editId="153D9CA5">
@@ -13279,8 +13331,6 @@
           <w:b/>
         </w:rPr>
       </w:pPr>
-      <w:bookmarkStart w:id="0" w:name="_GoBack"/>
-      <w:bookmarkEnd w:id="0"/>
       <w:proofErr w:type="spellStart"/>
       <w:r>
         <w:rPr>
@@ -13950,7 +14000,7 @@
       <w:r>
         <w:rPr>
           <w:noProof/>
-          <w:lang w:eastAsia="es-AR"/>
+          <w:lang w:val="en-US"/>
         </w:rPr>
         <w:drawing>
           <wp:inline distT="0" distB="0" distL="0" distR="0" wp14:anchorId="77AF1525" wp14:editId="12CB16EB">
@@ -14068,10 +14118,13 @@
       </w:r>
       <w:proofErr w:type="spellEnd"/>
       <w:r>
-        <w:t>, en términos generales,</w:t>
+        <w:t>, en términos ge</w:t>
       </w:r>
       <w:r>
-        <w:t xml:space="preserve"> es el menos eficiente, ya que, salvo algún caso excepcional, su tiempo de ejecución superó ampliamente el de los demás.</w:t>
+        <w:t xml:space="preserve">nerales, es el menos eficiente </w:t>
+      </w:r>
+      <w:r>
+        <w:t>ya que, salvo algún caso excepcional, su tiempo de ejecución superó ampliamente el de los demás.</w:t>
       </w:r>
     </w:p>
     <w:p>
@@ -14108,7 +14161,13 @@
       </w:r>
       <w:proofErr w:type="spellEnd"/>
       <w:r>
-        <w:t xml:space="preserve"> no es muy grande a excepción de cuando se desea procesar un gran número de datos de entrada. Es en esta situación cuando conviene utilizar el segundo ya que el tiempo de ejecución es reducido sustancialmente.</w:t>
+        <w:t xml:space="preserve"> no es muy grande a excepción de cuando se desea procesar un gran número de datos de entrada. Es en </w:t>
+      </w:r>
+      <w:r>
+        <w:t xml:space="preserve">esa situación </w:t>
+      </w:r>
+      <w:r>
+        <w:t>conviene utilizar el segundo ya que el tiempo de ejecución es reducido sustancialmente.</w:t>
       </w:r>
     </w:p>
     <w:p>
@@ -14218,10 +14277,7 @@
         </w:numPr>
       </w:pPr>
       <w:r>
-        <w:t>Finalmente,</w:t>
-      </w:r>
-      <w:r>
-        <w:t xml:space="preserve"> el método </w:t>
+        <w:t xml:space="preserve">Finalmente, el método </w:t>
       </w:r>
       <w:proofErr w:type="spellStart"/>
       <w:r>
@@ -14268,7 +14324,7 @@
 </file>
 
 <file path=word/numbering.xml><?xml version="1.0" encoding="utf-8"?>
-<w:numbering xmlns:wpc="http://schemas.microsoft.com/office/word/2010/wordprocessingCanvas" xmlns:mc="http://schemas.openxmlformats.org/markup-compatibility/2006" xmlns:o="urn:schemas-microsoft-com:office:office" xmlns:r="http://schemas.openxmlformats.org/officeDocument/2006/relationships" xmlns:m="http://schemas.openxmlformats.org/officeDocument/2006/math" xmlns:v="urn:schemas-microsoft-com:vml" xmlns:wp14="http://schemas.microsoft.com/office/word/2010/wordprocessingDrawing" xmlns:wp="http://schemas.openxmlformats.org/drawingml/2006/wordprocessingDrawing" xmlns:w10="urn:schemas-microsoft-com:office:word" xmlns:w="http://schemas.openxmlformats.org/wordprocessingml/2006/main" xmlns:w14="http://schemas.microsoft.com/office/word/2010/wordml" xmlns:w15="http://schemas.microsoft.com/office/word/2012/wordml" xmlns:wpg="http://schemas.microsoft.com/office/word/2010/wordprocessingGroup" xmlns:wpi="http://schemas.microsoft.com/office/word/2010/wordprocessingInk" xmlns:wne="http://schemas.microsoft.com/office/word/2006/wordml" xmlns:wps="http://schemas.microsoft.com/office/word/2010/wordprocessingShape" mc:Ignorable="w14 w15 wp14">
+<w:numbering xmlns:wpc="http://schemas.microsoft.com/office/word/2010/wordprocessingCanvas" xmlns:cx="http://schemas.microsoft.com/office/drawing/2014/chartex" xmlns:mc="http://schemas.openxmlformats.org/markup-compatibility/2006" xmlns:o="urn:schemas-microsoft-com:office:office" xmlns:r="http://schemas.openxmlformats.org/officeDocument/2006/relationships" xmlns:m="http://schemas.openxmlformats.org/officeDocument/2006/math" xmlns:v="urn:schemas-microsoft-com:vml" xmlns:wp14="http://schemas.microsoft.com/office/word/2010/wordprocessingDrawing" xmlns:wp="http://schemas.openxmlformats.org/drawingml/2006/wordprocessingDrawing" xmlns:w10="urn:schemas-microsoft-com:office:word" xmlns:w="http://schemas.openxmlformats.org/wordprocessingml/2006/main" xmlns:w14="http://schemas.microsoft.com/office/word/2010/wordml" xmlns:w15="http://schemas.microsoft.com/office/word/2012/wordml" xmlns:w16se="http://schemas.microsoft.com/office/word/2015/wordml/symex" xmlns:wpg="http://schemas.microsoft.com/office/word/2010/wordprocessingGroup" xmlns:wpi="http://schemas.microsoft.com/office/word/2010/wordprocessingInk" xmlns:wne="http://schemas.microsoft.com/office/word/2006/wordml" xmlns:wps="http://schemas.microsoft.com/office/word/2010/wordprocessingShape" mc:Ignorable="w14 w15 w16se wp14">
   <w:abstractNum w:abstractNumId="0" w15:restartNumberingAfterBreak="0">
     <w:nsid w:val="5E8734D1"/>
     <w:multiLevelType w:val="hybridMultilevel"/>
@@ -14505,7 +14561,7 @@
 </file>
 
 <file path=word/styles.xml><?xml version="1.0" encoding="utf-8"?>
-<w:styles xmlns:mc="http://schemas.openxmlformats.org/markup-compatibility/2006" xmlns:r="http://schemas.openxmlformats.org/officeDocument/2006/relationships" xmlns:w="http://schemas.openxmlformats.org/wordprocessingml/2006/main" xmlns:w14="http://schemas.microsoft.com/office/word/2010/wordml" xmlns:w15="http://schemas.microsoft.com/office/word/2012/wordml" mc:Ignorable="w14 w15">
+<w:styles xmlns:mc="http://schemas.openxmlformats.org/markup-compatibility/2006" xmlns:r="http://schemas.openxmlformats.org/officeDocument/2006/relationships" xmlns:w="http://schemas.openxmlformats.org/wordprocessingml/2006/main" xmlns:w14="http://schemas.microsoft.com/office/word/2010/wordml" xmlns:w15="http://schemas.microsoft.com/office/word/2012/wordml" xmlns:w16se="http://schemas.microsoft.com/office/word/2015/wordml/symex" mc:Ignorable="w14 w15 w16se">
   <w:docDefaults>
     <w:rPrDefault>
       <w:rPr>
@@ -15155,7 +15211,7 @@
 </file>
 
 <file path=word/charts/chart1.xml><?xml version="1.0" encoding="utf-8"?>
-<c:chartSpace xmlns:c="http://schemas.openxmlformats.org/drawingml/2006/chart" xmlns:a="http://schemas.openxmlformats.org/drawingml/2006/main" xmlns:r="http://schemas.openxmlformats.org/officeDocument/2006/relationships">
+<c:chartSpace xmlns:c="http://schemas.openxmlformats.org/drawingml/2006/chart" xmlns:a="http://schemas.openxmlformats.org/drawingml/2006/main" xmlns:r="http://schemas.openxmlformats.org/officeDocument/2006/relationships" xmlns:c16r2="http://schemas.microsoft.com/office/drawing/2015/06/chart">
   <c:date1904 val="0"/>
   <c:lang val="es-ES"/>
   <c:roundedCorners val="0"/>
@@ -15219,7 +15275,7 @@
               <a:cs typeface="+mn-cs"/>
             </a:defRPr>
           </a:pPr>
-          <a:endParaRPr lang="es-AR"/>
+          <a:endParaRPr lang="en-US"/>
         </a:p>
       </c:txPr>
     </c:title>
@@ -15316,6 +15372,11 @@
             </c:numRef>
           </c:yVal>
           <c:smooth val="0"/>
+          <c:extLst>
+            <c:ext xmlns:c16="http://schemas.microsoft.com/office/drawing/2014/chart" uri="{C3380CC4-5D6E-409C-BE32-E72D297353CC}">
+              <c16:uniqueId val="{00000000-B84D-4B48-9C64-F91C966F85A7}"/>
+            </c:ext>
+          </c:extLst>
         </c:ser>
         <c:dLbls>
           <c:showLegendKey val="0"/>
@@ -15383,7 +15444,7 @@
                 <a:cs typeface="+mn-cs"/>
               </a:defRPr>
             </a:pPr>
-            <a:endParaRPr lang="es-AR"/>
+            <a:endParaRPr lang="en-US"/>
           </a:p>
         </c:txPr>
         <c:crossAx val="388789728"/>
@@ -15445,7 +15506,7 @@
                 <a:cs typeface="+mn-cs"/>
               </a:defRPr>
             </a:pPr>
-            <a:endParaRPr lang="es-AR"/>
+            <a:endParaRPr lang="en-US"/>
           </a:p>
         </c:txPr>
         <c:crossAx val="452926840"/>
@@ -15486,7 +15547,7 @@
       <a:pPr>
         <a:defRPr/>
       </a:pPr>
-      <a:endParaRPr lang="es-AR"/>
+      <a:endParaRPr lang="en-US"/>
     </a:p>
   </c:txPr>
   <c:externalData r:id="rId3">
@@ -15496,7 +15557,7 @@
 </file>
 
 <file path=word/charts/chart2.xml><?xml version="1.0" encoding="utf-8"?>
-<c:chartSpace xmlns:c="http://schemas.openxmlformats.org/drawingml/2006/chart" xmlns:a="http://schemas.openxmlformats.org/drawingml/2006/main" xmlns:r="http://schemas.openxmlformats.org/officeDocument/2006/relationships">
+<c:chartSpace xmlns:c="http://schemas.openxmlformats.org/drawingml/2006/chart" xmlns:a="http://schemas.openxmlformats.org/drawingml/2006/main" xmlns:r="http://schemas.openxmlformats.org/officeDocument/2006/relationships" xmlns:c16r2="http://schemas.microsoft.com/office/drawing/2015/06/chart">
   <c:date1904 val="0"/>
   <c:lang val="es-ES"/>
   <c:roundedCorners val="0"/>
@@ -15535,7 +15596,7 @@
               <a:cs typeface="+mn-cs"/>
             </a:defRPr>
           </a:pPr>
-          <a:endParaRPr lang="es-AR"/>
+          <a:endParaRPr lang="en-US"/>
         </a:p>
       </c:txPr>
     </c:title>
@@ -15642,6 +15703,11 @@
             </c:numRef>
           </c:yVal>
           <c:smooth val="1"/>
+          <c:extLst>
+            <c:ext xmlns:c16="http://schemas.microsoft.com/office/drawing/2014/chart" uri="{C3380CC4-5D6E-409C-BE32-E72D297353CC}">
+              <c16:uniqueId val="{00000000-00DD-48D3-A789-28ABCD610A30}"/>
+            </c:ext>
+          </c:extLst>
         </c:ser>
         <c:dLbls>
           <c:showLegendKey val="0"/>
@@ -15709,7 +15775,7 @@
                 <a:cs typeface="+mn-cs"/>
               </a:defRPr>
             </a:pPr>
-            <a:endParaRPr lang="es-AR"/>
+            <a:endParaRPr lang="en-US"/>
           </a:p>
         </c:txPr>
         <c:crossAx val="389126968"/>
@@ -15771,7 +15837,7 @@
                 <a:cs typeface="+mn-cs"/>
               </a:defRPr>
             </a:pPr>
-            <a:endParaRPr lang="es-AR"/>
+            <a:endParaRPr lang="en-US"/>
           </a:p>
         </c:txPr>
         <c:crossAx val="389124616"/>
@@ -15812,7 +15878,7 @@
       <a:pPr>
         <a:defRPr/>
       </a:pPr>
-      <a:endParaRPr lang="es-AR"/>
+      <a:endParaRPr lang="en-US"/>
     </a:p>
   </c:txPr>
   <c:externalData r:id="rId3">
@@ -15822,7 +15888,7 @@
 </file>
 
 <file path=word/charts/chart3.xml><?xml version="1.0" encoding="utf-8"?>
-<c:chartSpace xmlns:c="http://schemas.openxmlformats.org/drawingml/2006/chart" xmlns:a="http://schemas.openxmlformats.org/drawingml/2006/main" xmlns:r="http://schemas.openxmlformats.org/officeDocument/2006/relationships">
+<c:chartSpace xmlns:c="http://schemas.openxmlformats.org/drawingml/2006/chart" xmlns:a="http://schemas.openxmlformats.org/drawingml/2006/main" xmlns:r="http://schemas.openxmlformats.org/officeDocument/2006/relationships" xmlns:c16r2="http://schemas.microsoft.com/office/drawing/2015/06/chart">
   <c:date1904 val="0"/>
   <c:lang val="es-ES"/>
   <c:roundedCorners val="0"/>
@@ -15886,7 +15952,7 @@
               <a:cs typeface="+mn-cs"/>
             </a:defRPr>
           </a:pPr>
-          <a:endParaRPr lang="es-AR"/>
+          <a:endParaRPr lang="en-US"/>
         </a:p>
       </c:txPr>
     </c:title>
@@ -15983,6 +16049,11 @@
             </c:numRef>
           </c:yVal>
           <c:smooth val="1"/>
+          <c:extLst>
+            <c:ext xmlns:c16="http://schemas.microsoft.com/office/drawing/2014/chart" uri="{C3380CC4-5D6E-409C-BE32-E72D297353CC}">
+              <c16:uniqueId val="{00000000-4403-4077-9CA7-1454EE95C874}"/>
+            </c:ext>
+          </c:extLst>
         </c:ser>
         <c:dLbls>
           <c:showLegendKey val="0"/>
@@ -16050,7 +16121,7 @@
                 <a:cs typeface="+mn-cs"/>
               </a:defRPr>
             </a:pPr>
-            <a:endParaRPr lang="es-AR"/>
+            <a:endParaRPr lang="en-US"/>
           </a:p>
         </c:txPr>
         <c:crossAx val="389126184"/>
@@ -16112,7 +16183,7 @@
                 <a:cs typeface="+mn-cs"/>
               </a:defRPr>
             </a:pPr>
-            <a:endParaRPr lang="es-AR"/>
+            <a:endParaRPr lang="en-US"/>
           </a:p>
         </c:txPr>
         <c:crossAx val="389125400"/>
@@ -16153,7 +16224,7 @@
       <a:pPr>
         <a:defRPr/>
       </a:pPr>
-      <a:endParaRPr lang="es-AR"/>
+      <a:endParaRPr lang="en-US"/>
     </a:p>
   </c:txPr>
   <c:externalData r:id="rId3">
@@ -16163,7 +16234,7 @@
 </file>
 
 <file path=word/charts/chart4.xml><?xml version="1.0" encoding="utf-8"?>
-<c:chartSpace xmlns:c="http://schemas.openxmlformats.org/drawingml/2006/chart" xmlns:a="http://schemas.openxmlformats.org/drawingml/2006/main" xmlns:r="http://schemas.openxmlformats.org/officeDocument/2006/relationships">
+<c:chartSpace xmlns:c="http://schemas.openxmlformats.org/drawingml/2006/chart" xmlns:a="http://schemas.openxmlformats.org/drawingml/2006/main" xmlns:r="http://schemas.openxmlformats.org/officeDocument/2006/relationships" xmlns:c16r2="http://schemas.microsoft.com/office/drawing/2015/06/chart">
   <c:date1904 val="0"/>
   <c:lang val="es-ES"/>
   <c:roundedCorners val="0"/>
@@ -16202,7 +16273,7 @@
               <a:cs typeface="+mn-cs"/>
             </a:defRPr>
           </a:pPr>
-          <a:endParaRPr lang="es-AR"/>
+          <a:endParaRPr lang="en-US"/>
         </a:p>
       </c:txPr>
     </c:title>
@@ -16299,6 +16370,11 @@
             </c:numRef>
           </c:yVal>
           <c:smooth val="1"/>
+          <c:extLst>
+            <c:ext xmlns:c16="http://schemas.microsoft.com/office/drawing/2014/chart" uri="{C3380CC4-5D6E-409C-BE32-E72D297353CC}">
+              <c16:uniqueId val="{00000000-A330-47F9-9AA5-8B41B53122FB}"/>
+            </c:ext>
+          </c:extLst>
         </c:ser>
         <c:dLbls>
           <c:showLegendKey val="0"/>
@@ -16366,7 +16442,7 @@
                 <a:cs typeface="+mn-cs"/>
               </a:defRPr>
             </a:pPr>
-            <a:endParaRPr lang="es-AR"/>
+            <a:endParaRPr lang="en-US"/>
           </a:p>
         </c:txPr>
         <c:crossAx val="512582464"/>
@@ -16428,7 +16504,7 @@
                 <a:cs typeface="+mn-cs"/>
               </a:defRPr>
             </a:pPr>
-            <a:endParaRPr lang="es-AR"/>
+            <a:endParaRPr lang="en-US"/>
           </a:p>
         </c:txPr>
         <c:crossAx val="512585208"/>
@@ -16469,7 +16545,7 @@
       <a:pPr>
         <a:defRPr/>
       </a:pPr>
-      <a:endParaRPr lang="es-AR"/>
+      <a:endParaRPr lang="en-US"/>
     </a:p>
   </c:txPr>
   <c:externalData r:id="rId3">
@@ -16479,7 +16555,7 @@
 </file>
 
 <file path=word/charts/chart5.xml><?xml version="1.0" encoding="utf-8"?>
-<c:chartSpace xmlns:c="http://schemas.openxmlformats.org/drawingml/2006/chart" xmlns:a="http://schemas.openxmlformats.org/drawingml/2006/main" xmlns:r="http://schemas.openxmlformats.org/officeDocument/2006/relationships">
+<c:chartSpace xmlns:c="http://schemas.openxmlformats.org/drawingml/2006/chart" xmlns:a="http://schemas.openxmlformats.org/drawingml/2006/main" xmlns:r="http://schemas.openxmlformats.org/officeDocument/2006/relationships" xmlns:c16r2="http://schemas.microsoft.com/office/drawing/2015/06/chart">
   <c:date1904 val="0"/>
   <c:lang val="es-ES"/>
   <c:roundedCorners val="0"/>
@@ -16518,7 +16594,7 @@
               <a:cs typeface="+mn-cs"/>
             </a:defRPr>
           </a:pPr>
-          <a:endParaRPr lang="es-AR"/>
+          <a:endParaRPr lang="en-US"/>
         </a:p>
       </c:txPr>
     </c:title>
@@ -16615,6 +16691,11 @@
             </c:numRef>
           </c:yVal>
           <c:smooth val="1"/>
+          <c:extLst>
+            <c:ext xmlns:c16="http://schemas.microsoft.com/office/drawing/2014/chart" uri="{C3380CC4-5D6E-409C-BE32-E72D297353CC}">
+              <c16:uniqueId val="{00000000-2FB8-495F-AE35-EBA31C27A491}"/>
+            </c:ext>
+          </c:extLst>
         </c:ser>
         <c:dLbls>
           <c:showLegendKey val="0"/>
@@ -16682,7 +16763,7 @@
                 <a:cs typeface="+mn-cs"/>
               </a:defRPr>
             </a:pPr>
-            <a:endParaRPr lang="es-AR"/>
+            <a:endParaRPr lang="en-US"/>
           </a:p>
         </c:txPr>
         <c:crossAx val="512582856"/>
@@ -16744,7 +16825,7 @@
                 <a:cs typeface="+mn-cs"/>
               </a:defRPr>
             </a:pPr>
-            <a:endParaRPr lang="es-AR"/>
+            <a:endParaRPr lang="en-US"/>
           </a:p>
         </c:txPr>
         <c:crossAx val="512583640"/>
@@ -16785,7 +16866,7 @@
       <a:pPr>
         <a:defRPr/>
       </a:pPr>
-      <a:endParaRPr lang="es-AR"/>
+      <a:endParaRPr lang="en-US"/>
     </a:p>
   </c:txPr>
   <c:externalData r:id="rId3">
@@ -16795,7 +16876,7 @@
 </file>
 
 <file path=word/charts/chart6.xml><?xml version="1.0" encoding="utf-8"?>
-<c:chartSpace xmlns:c="http://schemas.openxmlformats.org/drawingml/2006/chart" xmlns:a="http://schemas.openxmlformats.org/drawingml/2006/main" xmlns:r="http://schemas.openxmlformats.org/officeDocument/2006/relationships">
+<c:chartSpace xmlns:c="http://schemas.openxmlformats.org/drawingml/2006/chart" xmlns:a="http://schemas.openxmlformats.org/drawingml/2006/main" xmlns:r="http://schemas.openxmlformats.org/officeDocument/2006/relationships" xmlns:c16r2="http://schemas.microsoft.com/office/drawing/2015/06/chart">
   <c:date1904 val="0"/>
   <c:lang val="es-ES"/>
   <c:roundedCorners val="0"/>
@@ -16834,7 +16915,7 @@
               <a:cs typeface="+mn-cs"/>
             </a:defRPr>
           </a:pPr>
-          <a:endParaRPr lang="es-AR"/>
+          <a:endParaRPr lang="en-US"/>
         </a:p>
       </c:txPr>
     </c:title>
@@ -16931,6 +17012,11 @@
             </c:numRef>
           </c:yVal>
           <c:smooth val="1"/>
+          <c:extLst>
+            <c:ext xmlns:c16="http://schemas.microsoft.com/office/drawing/2014/chart" uri="{C3380CC4-5D6E-409C-BE32-E72D297353CC}">
+              <c16:uniqueId val="{00000000-8F34-4452-A1D5-13E74F80B6CF}"/>
+            </c:ext>
+          </c:extLst>
         </c:ser>
         <c:dLbls>
           <c:showLegendKey val="0"/>
@@ -16998,7 +17084,7 @@
                 <a:cs typeface="+mn-cs"/>
               </a:defRPr>
             </a:pPr>
-            <a:endParaRPr lang="es-AR"/>
+            <a:endParaRPr lang="en-US"/>
           </a:p>
         </c:txPr>
         <c:crossAx val="291752616"/>
@@ -17060,7 +17146,7 @@
                 <a:cs typeface="+mn-cs"/>
               </a:defRPr>
             </a:pPr>
-            <a:endParaRPr lang="es-AR"/>
+            <a:endParaRPr lang="en-US"/>
           </a:p>
         </c:txPr>
         <c:crossAx val="291754968"/>
@@ -17101,7 +17187,7 @@
       <a:pPr>
         <a:defRPr/>
       </a:pPr>
-      <a:endParaRPr lang="es-AR"/>
+      <a:endParaRPr lang="en-US"/>
     </a:p>
   </c:txPr>
   <c:externalData r:id="rId3">
@@ -17111,7 +17197,7 @@
 </file>
 
 <file path=word/charts/chart7.xml><?xml version="1.0" encoding="utf-8"?>
-<c:chartSpace xmlns:c="http://schemas.openxmlformats.org/drawingml/2006/chart" xmlns:a="http://schemas.openxmlformats.org/drawingml/2006/main" xmlns:r="http://schemas.openxmlformats.org/officeDocument/2006/relationships">
+<c:chartSpace xmlns:c="http://schemas.openxmlformats.org/drawingml/2006/chart" xmlns:a="http://schemas.openxmlformats.org/drawingml/2006/main" xmlns:r="http://schemas.openxmlformats.org/officeDocument/2006/relationships" xmlns:c16r2="http://schemas.microsoft.com/office/drawing/2015/06/chart">
   <c:date1904 val="0"/>
   <c:lang val="es-ES"/>
   <c:roundedCorners val="0"/>
@@ -17150,7 +17236,7 @@
               <a:cs typeface="+mn-cs"/>
             </a:defRPr>
           </a:pPr>
-          <a:endParaRPr lang="es-AR"/>
+          <a:endParaRPr lang="en-US"/>
         </a:p>
       </c:txPr>
     </c:title>
@@ -17247,6 +17333,11 @@
             </c:numRef>
           </c:yVal>
           <c:smooth val="1"/>
+          <c:extLst>
+            <c:ext xmlns:c16="http://schemas.microsoft.com/office/drawing/2014/chart" uri="{C3380CC4-5D6E-409C-BE32-E72D297353CC}">
+              <c16:uniqueId val="{00000000-C58D-4CCF-9222-EDDA899A698A}"/>
+            </c:ext>
+          </c:extLst>
         </c:ser>
         <c:dLbls>
           <c:showLegendKey val="0"/>
@@ -17314,7 +17405,7 @@
                 <a:cs typeface="+mn-cs"/>
               </a:defRPr>
             </a:pPr>
-            <a:endParaRPr lang="es-AR"/>
+            <a:endParaRPr lang="en-US"/>
           </a:p>
         </c:txPr>
         <c:crossAx val="390699688"/>
@@ -17376,7 +17467,7 @@
                 <a:cs typeface="+mn-cs"/>
               </a:defRPr>
             </a:pPr>
-            <a:endParaRPr lang="es-AR"/>
+            <a:endParaRPr lang="en-US"/>
           </a:p>
         </c:txPr>
         <c:crossAx val="291754184"/>
@@ -17417,7 +17508,7 @@
       <a:pPr>
         <a:defRPr/>
       </a:pPr>
-      <a:endParaRPr lang="es-AR"/>
+      <a:endParaRPr lang="en-US"/>
     </a:p>
   </c:txPr>
   <c:externalData r:id="rId3">

</xml_diff>

<commit_message>
Avance Binomio de Newton
* Se cronometraron las ejecuciones de los métodos en la clase Main.
* Se agrego caso de prueba en Word.
</commit_message>
<xml_diff>
--- a/Cursada/TP3/Resolución TP3.docx
+++ b/Cursada/TP3/Resolución TP3.docx
@@ -1,6 +1,6 @@
 
 <file path=word/document.xml><?xml version="1.0" encoding="utf-8"?>
-<w:document xmlns:wpc="http://schemas.microsoft.com/office/word/2010/wordprocessingCanvas" xmlns:cx="http://schemas.microsoft.com/office/drawing/2014/chartex" xmlns:mc="http://schemas.openxmlformats.org/markup-compatibility/2006" xmlns:o="urn:schemas-microsoft-com:office:office" xmlns:r="http://schemas.openxmlformats.org/officeDocument/2006/relationships" xmlns:m="http://schemas.openxmlformats.org/officeDocument/2006/math" xmlns:v="urn:schemas-microsoft-com:vml" xmlns:wp14="http://schemas.microsoft.com/office/word/2010/wordprocessingDrawing" xmlns:wp="http://schemas.openxmlformats.org/drawingml/2006/wordprocessingDrawing" xmlns:w10="urn:schemas-microsoft-com:office:word" xmlns:w="http://schemas.openxmlformats.org/wordprocessingml/2006/main" xmlns:w14="http://schemas.microsoft.com/office/word/2010/wordml" xmlns:w15="http://schemas.microsoft.com/office/word/2012/wordml" xmlns:w16se="http://schemas.microsoft.com/office/word/2015/wordml/symex" xmlns:wpg="http://schemas.microsoft.com/office/word/2010/wordprocessingGroup" xmlns:wpi="http://schemas.microsoft.com/office/word/2010/wordprocessingInk" xmlns:wne="http://schemas.microsoft.com/office/word/2006/wordml" xmlns:wps="http://schemas.microsoft.com/office/word/2010/wordprocessingShape" mc:Ignorable="w14 w15 w16se wp14">
+<w:document xmlns:wpc="http://schemas.microsoft.com/office/word/2010/wordprocessingCanvas" xmlns:mc="http://schemas.openxmlformats.org/markup-compatibility/2006" xmlns:o="urn:schemas-microsoft-com:office:office" xmlns:r="http://schemas.openxmlformats.org/officeDocument/2006/relationships" xmlns:m="http://schemas.openxmlformats.org/officeDocument/2006/math" xmlns:v="urn:schemas-microsoft-com:vml" xmlns:wp14="http://schemas.microsoft.com/office/word/2010/wordprocessingDrawing" xmlns:wp="http://schemas.openxmlformats.org/drawingml/2006/wordprocessingDrawing" xmlns:w10="urn:schemas-microsoft-com:office:word" xmlns:w="http://schemas.openxmlformats.org/wordprocessingml/2006/main" xmlns:w14="http://schemas.microsoft.com/office/word/2010/wordml" xmlns:w15="http://schemas.microsoft.com/office/word/2012/wordml" xmlns:wpg="http://schemas.microsoft.com/office/word/2010/wordprocessingGroup" xmlns:wpi="http://schemas.microsoft.com/office/word/2010/wordprocessingInk" xmlns:wne="http://schemas.microsoft.com/office/word/2006/wordml" xmlns:wps="http://schemas.microsoft.com/office/word/2010/wordprocessingShape" mc:Ignorable="w14 w15 wp14">
   <w:body>
     <w:p>
       <w:pPr>
@@ -14,7 +14,7 @@
       <w:r>
         <w:rPr>
           <w:noProof/>
-          <w:lang w:val="en-US"/>
+          <w:lang w:eastAsia="es-AR"/>
         </w:rPr>
         <mc:AlternateContent>
           <mc:Choice Requires="wps">
@@ -365,7 +365,7 @@
       <w:r>
         <w:rPr>
           <w:noProof/>
-          <w:lang w:val="en-US"/>
+          <w:lang w:eastAsia="es-AR"/>
         </w:rPr>
         <w:drawing>
           <wp:anchor distT="0" distB="0" distL="114300" distR="114300" simplePos="0" relativeHeight="251659264" behindDoc="1" locked="0" layoutInCell="1" allowOverlap="1" wp14:anchorId="5ECFB3F0" wp14:editId="6136D720">
@@ -7477,6 +7477,567 @@
     <w:p>
       <w:pPr>
         <w:pStyle w:val="Sinespaciado"/>
+        <w:rPr>
+          <w:rFonts w:cstheme="minorHAnsi"/>
+          <w:b/>
+          <w:color w:val="000000"/>
+          <w:sz w:val="32"/>
+          <w:szCs w:val="32"/>
+          <w:shd w:val="clear" w:color="auto" w:fill="FFFFFF"/>
+        </w:rPr>
+      </w:pPr>
+    </w:p>
+    <w:p>
+      <w:pPr>
+        <w:pStyle w:val="Sinespaciado"/>
+        <w:rPr>
+          <w:rFonts w:cstheme="minorHAnsi"/>
+          <w:b/>
+          <w:color w:val="000000"/>
+          <w:sz w:val="32"/>
+          <w:szCs w:val="32"/>
+          <w:shd w:val="clear" w:color="auto" w:fill="FFFFFF"/>
+        </w:rPr>
+      </w:pPr>
+    </w:p>
+    <w:p>
+      <w:pPr>
+        <w:pStyle w:val="Sinespaciado"/>
+        <w:rPr>
+          <w:rFonts w:cstheme="minorHAnsi"/>
+          <w:b/>
+          <w:color w:val="000000"/>
+          <w:sz w:val="32"/>
+          <w:szCs w:val="32"/>
+          <w:shd w:val="clear" w:color="auto" w:fill="FFFFFF"/>
+        </w:rPr>
+      </w:pPr>
+    </w:p>
+    <w:p>
+      <w:pPr>
+        <w:pStyle w:val="Sinespaciado"/>
+        <w:rPr>
+          <w:rFonts w:cstheme="minorHAnsi"/>
+          <w:b/>
+          <w:color w:val="000000"/>
+          <w:sz w:val="32"/>
+          <w:szCs w:val="32"/>
+          <w:shd w:val="clear" w:color="auto" w:fill="FFFFFF"/>
+        </w:rPr>
+      </w:pPr>
+    </w:p>
+    <w:p>
+      <w:pPr>
+        <w:pStyle w:val="Sinespaciado"/>
+        <w:rPr>
+          <w:rFonts w:cstheme="minorHAnsi"/>
+          <w:b/>
+          <w:color w:val="000000"/>
+          <w:sz w:val="32"/>
+          <w:szCs w:val="32"/>
+          <w:shd w:val="clear" w:color="auto" w:fill="FFFFFF"/>
+        </w:rPr>
+      </w:pPr>
+      <w:r>
+        <w:rPr>
+          <w:rFonts w:cstheme="minorHAnsi"/>
+          <w:b/>
+          <w:color w:val="000000"/>
+          <w:sz w:val="32"/>
+          <w:szCs w:val="32"/>
+          <w:shd w:val="clear" w:color="auto" w:fill="FFFFFF"/>
+        </w:rPr>
+        <w:lastRenderedPageBreak/>
+        <w:t>07_BinomioDeNewton</w:t>
+      </w:r>
+      <w:r>
+        <w:rPr>
+          <w:rFonts w:cstheme="minorHAnsi"/>
+          <w:b/>
+          <w:color w:val="000000"/>
+          <w:sz w:val="32"/>
+          <w:szCs w:val="32"/>
+          <w:shd w:val="clear" w:color="auto" w:fill="FFFFFF"/>
+        </w:rPr>
+        <w:t>Trivial</w:t>
+      </w:r>
+    </w:p>
+    <w:p>
+      <w:pPr>
+        <w:pStyle w:val="Sinespaciado"/>
+      </w:pPr>
+    </w:p>
+    <w:tbl>
+      <w:tblPr>
+        <w:tblStyle w:val="Tablaconcuadrcula"/>
+        <w:tblW w:w="0" w:type="auto"/>
+        <w:tblBorders>
+          <w:top w:val="single" w:sz="12" w:space="0" w:color="auto"/>
+          <w:left w:val="single" w:sz="12" w:space="0" w:color="auto"/>
+          <w:bottom w:val="single" w:sz="12" w:space="0" w:color="auto"/>
+          <w:right w:val="single" w:sz="12" w:space="0" w:color="auto"/>
+          <w:insideV w:val="single" w:sz="12" w:space="0" w:color="auto"/>
+        </w:tblBorders>
+        <w:tblLook w:val="04A0" w:firstRow="1" w:lastRow="0" w:firstColumn="1" w:lastColumn="0" w:noHBand="0" w:noVBand="1"/>
+      </w:tblPr>
+      <w:tblGrid>
+        <w:gridCol w:w="1369"/>
+      </w:tblGrid>
+      <w:tr>
+        <w:tc>
+          <w:tcPr>
+            <w:tcW w:w="1369" w:type="dxa"/>
+            <w:tcBorders>
+              <w:top w:val="single" w:sz="12" w:space="0" w:color="auto"/>
+              <w:bottom w:val="single" w:sz="12" w:space="0" w:color="auto"/>
+            </w:tcBorders>
+          </w:tcPr>
+          <w:p>
+            <w:r>
+              <w:rPr>
+                <w:rFonts w:cstheme="minorHAnsi"/>
+                <w:b/>
+                <w:color w:val="000000"/>
+                <w:shd w:val="clear" w:color="auto" w:fill="FFFFFF"/>
+              </w:rPr>
+              <w:t>Entrada</w:t>
+            </w:r>
+          </w:p>
+        </w:tc>
+      </w:tr>
+      <w:tr>
+        <w:tc>
+          <w:tcPr>
+            <w:tcW w:w="1369" w:type="dxa"/>
+            <w:tcBorders>
+              <w:top w:val="single" w:sz="12" w:space="0" w:color="auto"/>
+              <w:left w:val="single" w:sz="12" w:space="0" w:color="auto"/>
+              <w:bottom w:val="single" w:sz="4" w:space="0" w:color="auto"/>
+              <w:right w:val="single" w:sz="12" w:space="0" w:color="auto"/>
+            </w:tcBorders>
+          </w:tcPr>
+          <w:p>
+            <w:r>
+              <w:t>2</w:t>
+            </w:r>
+          </w:p>
+        </w:tc>
+      </w:tr>
+      <w:tr>
+        <w:tc>
+          <w:tcPr>
+            <w:tcW w:w="1369" w:type="dxa"/>
+            <w:tcBorders>
+              <w:top w:val="single" w:sz="4" w:space="0" w:color="auto"/>
+              <w:left w:val="single" w:sz="12" w:space="0" w:color="auto"/>
+              <w:bottom w:val="single" w:sz="4" w:space="0" w:color="auto"/>
+              <w:right w:val="single" w:sz="12" w:space="0" w:color="auto"/>
+            </w:tcBorders>
+          </w:tcPr>
+          <w:p>
+            <w:r>
+              <w:t>3</w:t>
+            </w:r>
+          </w:p>
+        </w:tc>
+      </w:tr>
+      <w:tr>
+        <w:tc>
+          <w:tcPr>
+            <w:tcW w:w="1369" w:type="dxa"/>
+            <w:tcBorders>
+              <w:top w:val="single" w:sz="4" w:space="0" w:color="auto"/>
+              <w:bottom w:val="single" w:sz="12" w:space="0" w:color="auto"/>
+            </w:tcBorders>
+          </w:tcPr>
+          <w:p>
+            <w:r>
+              <w:t>3</w:t>
+            </w:r>
+          </w:p>
+        </w:tc>
+      </w:tr>
+    </w:tbl>
+    <w:p>
+      <w:pPr>
+        <w:pStyle w:val="Sinespaciado"/>
+      </w:pPr>
+    </w:p>
+    <w:tbl>
+      <w:tblPr>
+        <w:tblStyle w:val="Tablaconcuadrcula"/>
+        <w:tblW w:w="0" w:type="auto"/>
+        <w:tblBorders>
+          <w:top w:val="single" w:sz="12" w:space="0" w:color="auto"/>
+          <w:left w:val="single" w:sz="12" w:space="0" w:color="auto"/>
+          <w:bottom w:val="single" w:sz="12" w:space="0" w:color="auto"/>
+          <w:right w:val="single" w:sz="12" w:space="0" w:color="auto"/>
+          <w:insideV w:val="single" w:sz="12" w:space="0" w:color="auto"/>
+        </w:tblBorders>
+        <w:tblLook w:val="04A0" w:firstRow="1" w:lastRow="0" w:firstColumn="1" w:lastColumn="0" w:noHBand="0" w:noVBand="1"/>
+      </w:tblPr>
+      <w:tblGrid>
+        <w:gridCol w:w="3955"/>
+      </w:tblGrid>
+      <w:tr>
+        <w:tc>
+          <w:tcPr>
+            <w:tcW w:w="1828" w:type="dxa"/>
+            <w:tcBorders>
+              <w:top w:val="single" w:sz="12" w:space="0" w:color="auto"/>
+              <w:bottom w:val="single" w:sz="12" w:space="0" w:color="auto"/>
+            </w:tcBorders>
+          </w:tcPr>
+          <w:p>
+            <w:r>
+              <w:rPr>
+                <w:rFonts w:cstheme="minorHAnsi"/>
+                <w:b/>
+                <w:color w:val="000000"/>
+                <w:shd w:val="clear" w:color="auto" w:fill="FFFFFF"/>
+              </w:rPr>
+              <w:t>Salida Esperada</w:t>
+            </w:r>
+          </w:p>
+        </w:tc>
+      </w:tr>
+      <w:tr>
+        <w:tc>
+          <w:tcPr>
+            <w:tcW w:w="1828" w:type="dxa"/>
+            <w:tcBorders>
+              <w:top w:val="single" w:sz="12" w:space="0" w:color="auto"/>
+              <w:bottom w:val="single" w:sz="12" w:space="0" w:color="auto"/>
+            </w:tcBorders>
+          </w:tcPr>
+          <w:p>
+            <w:r>
+              <w:rPr>
+                <w:rFonts w:ascii="Consolas" w:hAnsi="Consolas" w:cs="Consolas"/>
+                <w:color w:val="000000"/>
+                <w:sz w:val="20"/>
+                <w:szCs w:val="20"/>
+              </w:rPr>
+              <w:t>x^3*8.0+x^2*36.0+x^1*54.0+x^0*27.0</w:t>
+            </w:r>
+          </w:p>
+        </w:tc>
+      </w:tr>
+    </w:tbl>
+    <w:p>
+      <w:pPr>
+        <w:pStyle w:val="Sinespaciado"/>
+      </w:pPr>
+    </w:p>
+    <w:tbl>
+      <w:tblPr>
+        <w:tblStyle w:val="Tablaconcuadrcula"/>
+        <w:tblW w:w="0" w:type="auto"/>
+        <w:tblLook w:val="04A0" w:firstRow="1" w:lastRow="0" w:firstColumn="1" w:lastColumn="0" w:noHBand="0" w:noVBand="1"/>
+      </w:tblPr>
+      <w:tblGrid>
+        <w:gridCol w:w="950"/>
+        <w:gridCol w:w="3955"/>
+        <w:gridCol w:w="3641"/>
+      </w:tblGrid>
+      <w:tr>
+        <w:tc>
+          <w:tcPr>
+            <w:tcW w:w="904" w:type="dxa"/>
+            <w:tcBorders>
+              <w:top w:val="single" w:sz="12" w:space="0" w:color="auto"/>
+              <w:left w:val="single" w:sz="12" w:space="0" w:color="auto"/>
+              <w:bottom w:val="single" w:sz="12" w:space="0" w:color="auto"/>
+              <w:right w:val="single" w:sz="12" w:space="0" w:color="auto"/>
+            </w:tcBorders>
+            <w:shd w:val="clear" w:color="auto" w:fill="FFFFFF" w:themeFill="background1"/>
+          </w:tcPr>
+          <w:p>
+            <w:pPr>
+              <w:pStyle w:val="Sinespaciado"/>
+              <w:jc w:val="center"/>
+              <w:rPr>
+                <w:b/>
+              </w:rPr>
+            </w:pPr>
+            <w:r>
+              <w:rPr>
+                <w:b/>
+              </w:rPr>
+              <w:t>Método</w:t>
+            </w:r>
+          </w:p>
+        </w:tc>
+        <w:tc>
+          <w:tcPr>
+            <w:tcW w:w="2435" w:type="dxa"/>
+            <w:tcBorders>
+              <w:top w:val="single" w:sz="12" w:space="0" w:color="auto"/>
+              <w:left w:val="single" w:sz="12" w:space="0" w:color="auto"/>
+              <w:bottom w:val="single" w:sz="12" w:space="0" w:color="auto"/>
+              <w:right w:val="single" w:sz="12" w:space="0" w:color="auto"/>
+            </w:tcBorders>
+          </w:tcPr>
+          <w:p>
+            <w:pPr>
+              <w:pStyle w:val="Sinespaciado"/>
+              <w:jc w:val="center"/>
+              <w:rPr>
+                <w:b/>
+              </w:rPr>
+            </w:pPr>
+            <w:proofErr w:type="spellStart"/>
+            <w:r>
+              <w:rPr>
+                <w:b/>
+              </w:rPr>
+              <w:t>calcularBinomioCompleto</w:t>
+            </w:r>
+            <w:proofErr w:type="spellEnd"/>
+          </w:p>
+        </w:tc>
+        <w:tc>
+          <w:tcPr>
+            <w:tcW w:w="2435" w:type="dxa"/>
+            <w:tcBorders>
+              <w:top w:val="single" w:sz="12" w:space="0" w:color="auto"/>
+              <w:left w:val="single" w:sz="12" w:space="0" w:color="auto"/>
+              <w:bottom w:val="single" w:sz="12" w:space="0" w:color="auto"/>
+              <w:right w:val="single" w:sz="12" w:space="0" w:color="auto"/>
+            </w:tcBorders>
+          </w:tcPr>
+          <w:p>
+            <w:pPr>
+              <w:pStyle w:val="Sinespaciado"/>
+              <w:jc w:val="center"/>
+              <w:rPr>
+                <w:b/>
+              </w:rPr>
+            </w:pPr>
+            <w:proofErr w:type="spellStart"/>
+            <w:r>
+              <w:rPr>
+                <w:b/>
+              </w:rPr>
+              <w:t>calcularBinomioCompletoOptimizado</w:t>
+            </w:r>
+            <w:proofErr w:type="spellEnd"/>
+          </w:p>
+        </w:tc>
+      </w:tr>
+      <w:tr>
+        <w:trPr>
+          <w:trHeight w:val="20"/>
+        </w:trPr>
+        <w:tc>
+          <w:tcPr>
+            <w:tcW w:w="904" w:type="dxa"/>
+            <w:tcBorders>
+              <w:top w:val="single" w:sz="12" w:space="0" w:color="auto"/>
+              <w:left w:val="single" w:sz="12" w:space="0" w:color="auto"/>
+              <w:bottom w:val="single" w:sz="8" w:space="0" w:color="auto"/>
+              <w:right w:val="single" w:sz="12" w:space="0" w:color="auto"/>
+            </w:tcBorders>
+            <w:vAlign w:val="center"/>
+          </w:tcPr>
+          <w:p>
+            <w:pPr>
+              <w:pStyle w:val="Sinespaciado"/>
+              <w:jc w:val="center"/>
+              <w:rPr>
+                <w:b/>
+              </w:rPr>
+            </w:pPr>
+            <w:r>
+              <w:rPr>
+                <w:b/>
+              </w:rPr>
+              <w:t>Salida</w:t>
+            </w:r>
+          </w:p>
+        </w:tc>
+        <w:tc>
+          <w:tcPr>
+            <w:tcW w:w="2435" w:type="dxa"/>
+            <w:tcBorders>
+              <w:top w:val="single" w:sz="12" w:space="0" w:color="auto"/>
+              <w:left w:val="single" w:sz="12" w:space="0" w:color="auto"/>
+              <w:bottom w:val="single" w:sz="8" w:space="0" w:color="auto"/>
+              <w:right w:val="single" w:sz="12" w:space="0" w:color="auto"/>
+            </w:tcBorders>
+            <w:vAlign w:val="bottom"/>
+          </w:tcPr>
+          <w:p>
+            <w:pPr>
+              <w:rPr>
+                <w:rFonts w:ascii="Calibri" w:hAnsi="Calibri" w:cs="Calibri"/>
+                <w:color w:val="000000"/>
+                <w:sz w:val="18"/>
+                <w:szCs w:val="18"/>
+              </w:rPr>
+            </w:pPr>
+            <w:r>
+              <w:rPr>
+                <w:rFonts w:ascii="Consolas" w:hAnsi="Consolas" w:cs="Consolas"/>
+                <w:color w:val="000000"/>
+                <w:sz w:val="20"/>
+                <w:szCs w:val="20"/>
+              </w:rPr>
+              <w:t>x^3*8.0+x^2*36.0+x^1*54.0+x^0*27.0</w:t>
+            </w:r>
+          </w:p>
+        </w:tc>
+        <w:tc>
+          <w:tcPr>
+            <w:tcW w:w="2435" w:type="dxa"/>
+            <w:tcBorders>
+              <w:top w:val="single" w:sz="12" w:space="0" w:color="auto"/>
+              <w:left w:val="single" w:sz="12" w:space="0" w:color="auto"/>
+              <w:bottom w:val="single" w:sz="8" w:space="0" w:color="auto"/>
+              <w:right w:val="single" w:sz="12" w:space="0" w:color="auto"/>
+            </w:tcBorders>
+            <w:vAlign w:val="bottom"/>
+          </w:tcPr>
+          <w:p>
+            <w:pPr>
+              <w:rPr>
+                <w:rFonts w:ascii="Calibri" w:hAnsi="Calibri" w:cs="Calibri"/>
+                <w:color w:val="000000"/>
+                <w:sz w:val="18"/>
+                <w:szCs w:val="18"/>
+              </w:rPr>
+            </w:pPr>
+          </w:p>
+        </w:tc>
+      </w:tr>
+      <w:tr>
+        <w:trPr>
+          <w:trHeight w:val="20"/>
+        </w:trPr>
+        <w:tc>
+          <w:tcPr>
+            <w:tcW w:w="904" w:type="dxa"/>
+            <w:tcBorders>
+              <w:top w:val="single" w:sz="8" w:space="0" w:color="auto"/>
+              <w:left w:val="single" w:sz="12" w:space="0" w:color="auto"/>
+              <w:bottom w:val="single" w:sz="12" w:space="0" w:color="auto"/>
+              <w:right w:val="single" w:sz="12" w:space="0" w:color="auto"/>
+            </w:tcBorders>
+            <w:vAlign w:val="center"/>
+          </w:tcPr>
+          <w:p>
+            <w:pPr>
+              <w:pStyle w:val="Sinespaciado"/>
+              <w:jc w:val="center"/>
+              <w:rPr>
+                <w:b/>
+              </w:rPr>
+            </w:pPr>
+            <w:r>
+              <w:rPr>
+                <w:b/>
+              </w:rPr>
+              <w:t>T (</w:t>
+            </w:r>
+            <w:proofErr w:type="spellStart"/>
+            <w:r>
+              <w:rPr>
+                <w:b/>
+              </w:rPr>
+              <w:t>ns</w:t>
+            </w:r>
+            <w:proofErr w:type="spellEnd"/>
+            <w:r>
+              <w:rPr>
+                <w:b/>
+              </w:rPr>
+              <w:t>)</w:t>
+            </w:r>
+          </w:p>
+        </w:tc>
+        <w:tc>
+          <w:tcPr>
+            <w:tcW w:w="2435" w:type="dxa"/>
+            <w:tcBorders>
+              <w:top w:val="single" w:sz="8" w:space="0" w:color="auto"/>
+              <w:left w:val="single" w:sz="12" w:space="0" w:color="auto"/>
+              <w:bottom w:val="single" w:sz="12" w:space="0" w:color="auto"/>
+              <w:right w:val="single" w:sz="12" w:space="0" w:color="auto"/>
+            </w:tcBorders>
+            <w:vAlign w:val="bottom"/>
+          </w:tcPr>
+          <w:p>
+            <w:pPr>
+              <w:rPr>
+                <w:rFonts w:ascii="Calibri" w:hAnsi="Calibri" w:cs="Calibri"/>
+                <w:color w:val="000000"/>
+                <w:sz w:val="18"/>
+                <w:szCs w:val="18"/>
+              </w:rPr>
+            </w:pPr>
+            <w:r>
+              <w:rPr>
+                <w:rFonts w:ascii="Consolas" w:hAnsi="Consolas" w:cs="Consolas"/>
+                <w:color w:val="000000"/>
+                <w:sz w:val="20"/>
+                <w:szCs w:val="20"/>
+              </w:rPr>
+              <w:t>98051</w:t>
+            </w:r>
+          </w:p>
+        </w:tc>
+        <w:tc>
+          <w:tcPr>
+            <w:tcW w:w="2435" w:type="dxa"/>
+            <w:tcBorders>
+              <w:top w:val="single" w:sz="8" w:space="0" w:color="auto"/>
+              <w:left w:val="single" w:sz="12" w:space="0" w:color="auto"/>
+              <w:bottom w:val="single" w:sz="12" w:space="0" w:color="auto"/>
+              <w:right w:val="single" w:sz="12" w:space="0" w:color="auto"/>
+            </w:tcBorders>
+            <w:vAlign w:val="bottom"/>
+          </w:tcPr>
+          <w:p>
+            <w:pPr>
+              <w:rPr>
+                <w:rFonts w:ascii="Calibri" w:hAnsi="Calibri" w:cs="Calibri"/>
+                <w:color w:val="000000"/>
+                <w:sz w:val="18"/>
+                <w:szCs w:val="18"/>
+              </w:rPr>
+            </w:pPr>
+          </w:p>
+        </w:tc>
+      </w:tr>
+    </w:tbl>
+    <w:p>
+      <w:pPr>
+        <w:pStyle w:val="Sinespaciado"/>
+      </w:pPr>
+    </w:p>
+    <w:p>
+      <w:pPr>
+        <w:pStyle w:val="Sinespaciado"/>
+      </w:pPr>
+    </w:p>
+    <w:p>
+      <w:pPr>
+        <w:pStyle w:val="Sinespaciado"/>
+      </w:pPr>
+    </w:p>
+    <w:p>
+      <w:pPr>
+        <w:pStyle w:val="Sinespaciado"/>
+      </w:pPr>
+    </w:p>
+    <w:p>
+      <w:pPr>
+        <w:pStyle w:val="Sinespaciado"/>
+      </w:pPr>
+    </w:p>
+    <w:p>
+      <w:pPr>
+        <w:pStyle w:val="Sinespaciado"/>
       </w:pPr>
     </w:p>
     <w:p>
@@ -7525,7 +8086,6 @@
           <w:szCs w:val="36"/>
           <w:shd w:val="clear" w:color="auto" w:fill="FFFFFF"/>
         </w:rPr>
-        <w:lastRenderedPageBreak/>
         <w:t>POLINOMIO</w:t>
       </w:r>
       <w:r>
@@ -7766,25 +8326,23 @@
                 <w:b/>
                 <w:lang w:eastAsia="es-AR"/>
               </w:rPr>
-              <w:t xml:space="preserve">n * (n-1) </w:t>
-            </w:r>
-            <w:proofErr w:type="gramStart"/>
+              <w:t>n * (n-1)</w:t>
+            </w:r>
             <w:r>
               <w:rPr>
                 <w:rFonts w:eastAsia="Times New Roman" w:cstheme="minorHAnsi"/>
                 <w:b/>
                 <w:lang w:eastAsia="es-AR"/>
               </w:rPr>
-              <w:t>=  n</w:t>
-            </w:r>
-            <w:proofErr w:type="gramEnd"/>
+              <w:t xml:space="preserve">  -----</w:t>
+            </w:r>
             <w:r>
               <w:rPr>
                 <w:rFonts w:eastAsia="Times New Roman" w:cstheme="minorHAnsi"/>
                 <w:b/>
                 <w:lang w:eastAsia="es-AR"/>
               </w:rPr>
-              <w:t>^2 – n</w:t>
+              <w:t xml:space="preserve">&gt; </w:t>
             </w:r>
             <w:r>
               <w:rPr>
@@ -7792,7 +8350,7 @@
                 <w:b/>
                 <w:lang w:eastAsia="es-AR"/>
               </w:rPr>
-              <w:t xml:space="preserve">  ----- </w:t>
+              <w:t xml:space="preserve"> </w:t>
             </w:r>
             <w:r>
               <w:rPr>
@@ -7983,25 +8541,39 @@
                 <w:b/>
                 <w:lang w:eastAsia="es-AR"/>
               </w:rPr>
-              <w:t xml:space="preserve">n * (n-1) </w:t>
-            </w:r>
-            <w:proofErr w:type="gramStart"/>
+              <w:t>n * (n-1)</w:t>
+            </w:r>
             <w:r>
               <w:rPr>
                 <w:rFonts w:eastAsia="Times New Roman" w:cstheme="minorHAnsi"/>
                 <w:b/>
                 <w:lang w:eastAsia="es-AR"/>
               </w:rPr>
-              <w:t>=  n</w:t>
-            </w:r>
-            <w:proofErr w:type="gramEnd"/>
+              <w:t xml:space="preserve"> –</w:t>
+            </w:r>
             <w:r>
               <w:rPr>
                 <w:rFonts w:eastAsia="Times New Roman" w:cstheme="minorHAnsi"/>
                 <w:b/>
                 <w:lang w:eastAsia="es-AR"/>
               </w:rPr>
-              <w:t>^2 – n</w:t>
+              <w:t>---&gt;</w:t>
+            </w:r>
+            <w:r>
+              <w:rPr>
+                <w:rFonts w:eastAsia="Times New Roman" w:cstheme="minorHAnsi"/>
+                <w:b/>
+                <w:lang w:eastAsia="es-AR"/>
+              </w:rPr>
+              <w:t xml:space="preserve"> </w:t>
+            </w:r>
+            <w:r>
+              <w:rPr>
+                <w:rFonts w:eastAsia="Times New Roman" w:cstheme="minorHAnsi"/>
+                <w:b/>
+                <w:lang w:eastAsia="es-AR"/>
+              </w:rPr>
+              <w:t>n^2</w:t>
             </w:r>
             <w:r>
               <w:rPr>
@@ -8187,7 +8759,7 @@
                 <w:b/>
                 <w:lang w:eastAsia="es-AR"/>
               </w:rPr>
-              <w:t>2</w:t>
+              <w:t>n*</w:t>
             </w:r>
             <w:r>
               <w:rPr>
@@ -8195,31 +8767,7 @@
                 <w:b/>
                 <w:lang w:eastAsia="es-AR"/>
               </w:rPr>
-              <w:t xml:space="preserve"> * log2(n</w:t>
-            </w:r>
-            <w:r>
-              <w:rPr>
-                <w:rFonts w:eastAsia="Times New Roman" w:cstheme="minorHAnsi"/>
-                <w:b/>
-                <w:lang w:eastAsia="es-AR"/>
-              </w:rPr>
-              <w:t>) * n ------- n*</w:t>
-            </w:r>
-            <w:r>
-              <w:rPr>
-                <w:rFonts w:eastAsia="Times New Roman" w:cstheme="minorHAnsi"/>
-                <w:b/>
-                <w:lang w:eastAsia="es-AR"/>
-              </w:rPr>
-              <w:t xml:space="preserve"> </w:t>
-            </w:r>
-            <w:r>
-              <w:rPr>
-                <w:rFonts w:eastAsia="Times New Roman" w:cstheme="minorHAnsi"/>
-                <w:b/>
-                <w:lang w:eastAsia="es-AR"/>
-              </w:rPr>
-              <w:t>log2(n</w:t>
+              <w:t xml:space="preserve"> log2(n</w:t>
             </w:r>
             <w:r>
               <w:rPr>
@@ -8285,79 +8833,21 @@
                 <w:rFonts w:eastAsia="Times New Roman" w:cstheme="minorHAnsi"/>
                 <w:lang w:eastAsia="es-AR"/>
               </w:rPr>
-              <w:t xml:space="preserve">½ * log2(n-1) + ½ * (n-1): la mitad de las veces que se ejecuta este método recursivo se utilizará </w:t>
-            </w:r>
-            <w:proofErr w:type="gramStart"/>
+              <w:t>log2(n): este método e</w:t>
+            </w:r>
             <w:r>
               <w:rPr>
                 <w:rFonts w:eastAsia="Times New Roman" w:cstheme="minorHAnsi"/>
                 <w:lang w:eastAsia="es-AR"/>
               </w:rPr>
-              <w:t>recursiva par</w:t>
-            </w:r>
-            <w:proofErr w:type="gramEnd"/>
+              <w:t>nvía como pa</w:t>
+            </w:r>
             <w:r>
               <w:rPr>
                 <w:rFonts w:eastAsia="Times New Roman" w:cstheme="minorHAnsi"/>
                 <w:lang w:eastAsia="es-AR"/>
               </w:rPr>
-              <w:t>, que envía como parámetro la mitad de la potencia (</w:t>
-            </w:r>
-            <w:r>
-              <w:rPr>
-                <w:rFonts w:eastAsia="Times New Roman" w:cstheme="minorHAnsi"/>
-                <w:lang w:eastAsia="es-AR"/>
-              </w:rPr>
-              <w:t>con O(</w:t>
-            </w:r>
-            <w:r>
-              <w:rPr>
-                <w:rFonts w:eastAsia="Times New Roman" w:cstheme="minorHAnsi"/>
-                <w:lang w:eastAsia="es-AR"/>
-              </w:rPr>
-              <w:t>log2(n-1)</w:t>
-            </w:r>
-            <w:r>
-              <w:rPr>
-                <w:rFonts w:eastAsia="Times New Roman" w:cstheme="minorHAnsi"/>
-                <w:lang w:eastAsia="es-AR"/>
-              </w:rPr>
-              <w:t>)</w:t>
-            </w:r>
-            <w:r>
-              <w:rPr>
-                <w:rFonts w:eastAsia="Times New Roman" w:cstheme="minorHAnsi"/>
-                <w:lang w:eastAsia="es-AR"/>
-              </w:rPr>
-              <w:t xml:space="preserve">) y la otra mitad se utilizará recursiva </w:t>
-            </w:r>
-            <w:r>
-              <w:rPr>
-                <w:rFonts w:eastAsia="Times New Roman" w:cstheme="minorHAnsi"/>
-                <w:lang w:eastAsia="es-AR"/>
-              </w:rPr>
-              <w:t>(con O(</w:t>
-            </w:r>
-            <w:r>
-              <w:rPr>
-                <w:rFonts w:eastAsia="Times New Roman" w:cstheme="minorHAnsi"/>
-                <w:lang w:eastAsia="es-AR"/>
-              </w:rPr>
-              <w:t>n-1)</w:t>
-            </w:r>
-            <w:r>
-              <w:rPr>
-                <w:rFonts w:eastAsia="Times New Roman" w:cstheme="minorHAnsi"/>
-                <w:lang w:eastAsia="es-AR"/>
-              </w:rPr>
-              <w:t>)</w:t>
-            </w:r>
-            <w:r>
-              <w:rPr>
-                <w:rFonts w:eastAsia="Times New Roman" w:cstheme="minorHAnsi"/>
-                <w:lang w:eastAsia="es-AR"/>
-              </w:rPr>
-              <w:t>.</w:t>
+              <w:t>rámetro la mitad de la potencia.</w:t>
             </w:r>
           </w:p>
           <w:p>
@@ -8449,8 +8939,6 @@
               </w:rPr>
               <w:t>n</w:t>
             </w:r>
-            <w:bookmarkStart w:id="0" w:name="_GoBack"/>
-            <w:bookmarkEnd w:id="0"/>
           </w:p>
           <w:p>
             <w:pPr>
@@ -8536,6 +9024,7 @@
               <w:rPr>
                 <w:b/>
               </w:rPr>
+              <w:lastRenderedPageBreak/>
               <w:t>Mejorada</w:t>
             </w:r>
           </w:p>
@@ -8966,6 +9455,82 @@
                 <w:lang w:eastAsia="es-AR"/>
               </w:rPr>
             </w:pPr>
+          </w:p>
+        </w:tc>
+      </w:tr>
+      <w:tr>
+        <w:trPr>
+          <w:trHeight w:val="567"/>
+        </w:trPr>
+        <w:tc>
+          <w:tcPr>
+            <w:tcW w:w="2552" w:type="dxa"/>
+            <w:shd w:val="clear" w:color="auto" w:fill="DEEAF6" w:themeFill="accent1" w:themeFillTint="33"/>
+            <w:tcMar>
+              <w:top w:w="30" w:type="dxa"/>
+              <w:left w:w="45" w:type="dxa"/>
+              <w:bottom w:w="30" w:type="dxa"/>
+              <w:right w:w="45" w:type="dxa"/>
+            </w:tcMar>
+            <w:vAlign w:val="center"/>
+          </w:tcPr>
+          <w:p>
+            <w:pPr>
+              <w:spacing w:after="0" w:line="240" w:lineRule="auto"/>
+              <w:rPr>
+                <w:b/>
+              </w:rPr>
+            </w:pPr>
+          </w:p>
+          <w:p>
+            <w:pPr>
+              <w:spacing w:after="0" w:line="240" w:lineRule="auto"/>
+              <w:jc w:val="center"/>
+              <w:rPr>
+                <w:b/>
+              </w:rPr>
+            </w:pPr>
+            <w:proofErr w:type="spellStart"/>
+            <w:r>
+              <w:rPr>
+                <w:b/>
+              </w:rPr>
+              <w:t>ObtenerTermino</w:t>
+            </w:r>
+            <w:proofErr w:type="spellEnd"/>
+          </w:p>
+          <w:p>
+            <w:pPr>
+              <w:spacing w:after="0" w:line="240" w:lineRule="auto"/>
+              <w:jc w:val="center"/>
+              <w:rPr>
+                <w:b/>
+              </w:rPr>
+            </w:pPr>
+          </w:p>
+        </w:tc>
+        <w:tc>
+          <w:tcPr>
+            <w:tcW w:w="7498" w:type="dxa"/>
+            <w:tcMar>
+              <w:top w:w="30" w:type="dxa"/>
+              <w:left w:w="113" w:type="dxa"/>
+              <w:bottom w:w="30" w:type="dxa"/>
+              <w:right w:w="45" w:type="dxa"/>
+            </w:tcMar>
+            <w:vAlign w:val="center"/>
+          </w:tcPr>
+          <w:p>
+            <w:pPr>
+              <w:spacing w:after="0" w:line="240" w:lineRule="auto"/>
+              <w:rPr>
+                <w:rFonts w:eastAsia="Times New Roman" w:cstheme="minorHAnsi"/>
+                <w:b/>
+                <w:lang w:eastAsia="es-AR"/>
+              </w:rPr>
+            </w:pPr>
+            <w:bookmarkStart w:id="0" w:name="_GoBack"/>
+            <w:bookmarkEnd w:id="0"/>
           </w:p>
         </w:tc>
       </w:tr>
@@ -9007,6 +9572,19 @@
           <w:shd w:val="clear" w:color="auto" w:fill="FFFFFF"/>
         </w:rPr>
       </w:pPr>
+    </w:p>
+    <w:p>
+      <w:pPr>
+        <w:pStyle w:val="Sinespaciado"/>
+        <w:rPr>
+          <w:rFonts w:cstheme="minorHAnsi"/>
+          <w:b/>
+          <w:color w:val="000000"/>
+          <w:sz w:val="36"/>
+          <w:szCs w:val="36"/>
+          <w:shd w:val="clear" w:color="auto" w:fill="FFFFFF"/>
+        </w:rPr>
+      </w:pPr>
       <w:r>
         <w:rPr>
           <w:rFonts w:cstheme="minorHAnsi"/>
@@ -9016,7 +9594,6 @@
           <w:szCs w:val="36"/>
           <w:shd w:val="clear" w:color="auto" w:fill="FFFFFF"/>
         </w:rPr>
-        <w:lastRenderedPageBreak/>
         <w:t>POLINOMIO</w:t>
       </w:r>
       <w:r>
@@ -9750,8 +10327,9 @@
       <w:r>
         <w:rPr>
           <w:noProof/>
-          <w:lang w:val="en-US"/>
+          <w:lang w:eastAsia="es-AR"/>
         </w:rPr>
+        <w:lastRenderedPageBreak/>
         <w:drawing>
           <wp:inline distT="0" distB="0" distL="0" distR="0" wp14:anchorId="1F8D2F26" wp14:editId="06569402">
             <wp:extent cx="4007457" cy="2130950"/>
@@ -10466,7 +11044,7 @@
       <w:r>
         <w:rPr>
           <w:noProof/>
-          <w:lang w:val="en-US"/>
+          <w:lang w:eastAsia="es-AR"/>
         </w:rPr>
         <w:drawing>
           <wp:inline distT="0" distB="0" distL="0" distR="0" wp14:anchorId="4278C3FA" wp14:editId="2E0330F4">
@@ -10494,7 +11072,6 @@
         <w:rPr>
           <w:b/>
         </w:rPr>
-        <w:lastRenderedPageBreak/>
         <w:t>Recursiva Par</w:t>
       </w:r>
       <w:r>
@@ -11172,8 +11749,9 @@
       <w:r>
         <w:rPr>
           <w:noProof/>
-          <w:lang w:val="en-US"/>
+          <w:lang w:eastAsia="es-AR"/>
         </w:rPr>
+        <w:lastRenderedPageBreak/>
         <w:drawing>
           <wp:inline distT="0" distB="0" distL="0" distR="0" wp14:anchorId="4B79C008" wp14:editId="18C8C003">
             <wp:extent cx="3848100" cy="2219325"/>
@@ -11890,7 +12468,7 @@
       <w:r>
         <w:rPr>
           <w:noProof/>
-          <w:lang w:val="en-US"/>
+          <w:lang w:eastAsia="es-AR"/>
         </w:rPr>
         <w:drawing>
           <wp:inline distT="0" distB="0" distL="0" distR="0" wp14:anchorId="687AE30B" wp14:editId="4D65006D">
@@ -11926,7 +12504,6 @@
         <w:rPr>
           <w:b/>
         </w:rPr>
-        <w:lastRenderedPageBreak/>
         <w:t>Mejorada</w:t>
       </w:r>
       <w:r>
@@ -12589,8 +13166,9 @@
       <w:r>
         <w:rPr>
           <w:noProof/>
-          <w:lang w:val="en-US"/>
+          <w:lang w:eastAsia="es-AR"/>
         </w:rPr>
+        <w:lastRenderedPageBreak/>
         <w:drawing>
           <wp:inline distT="0" distB="0" distL="0" distR="0" wp14:anchorId="36CE30DC" wp14:editId="1F354AE8">
             <wp:extent cx="3667125" cy="2466975"/>
@@ -13299,7 +13877,7 @@
       <w:r>
         <w:rPr>
           <w:noProof/>
-          <w:lang w:val="en-US"/>
+          <w:lang w:eastAsia="es-AR"/>
         </w:rPr>
         <w:drawing>
           <wp:inline distT="0" distB="0" distL="0" distR="0" wp14:anchorId="5A8757BC" wp14:editId="153D9CA5">
@@ -13336,7 +13914,6 @@
         <w:rPr>
           <w:b/>
         </w:rPr>
-        <w:lastRenderedPageBreak/>
         <w:t>Horner</w:t>
       </w:r>
       <w:proofErr w:type="spellEnd"/>
@@ -14000,8 +14577,9 @@
       <w:r>
         <w:rPr>
           <w:noProof/>
-          <w:lang w:val="en-US"/>
+          <w:lang w:eastAsia="es-AR"/>
         </w:rPr>
+        <w:lastRenderedPageBreak/>
         <w:drawing>
           <wp:inline distT="0" distB="0" distL="0" distR="0" wp14:anchorId="77AF1525" wp14:editId="12CB16EB">
             <wp:extent cx="3514725" cy="2114550"/>
@@ -14324,7 +14902,7 @@
 </file>
 
 <file path=word/numbering.xml><?xml version="1.0" encoding="utf-8"?>
-<w:numbering xmlns:wpc="http://schemas.microsoft.com/office/word/2010/wordprocessingCanvas" xmlns:cx="http://schemas.microsoft.com/office/drawing/2014/chartex" xmlns:mc="http://schemas.openxmlformats.org/markup-compatibility/2006" xmlns:o="urn:schemas-microsoft-com:office:office" xmlns:r="http://schemas.openxmlformats.org/officeDocument/2006/relationships" xmlns:m="http://schemas.openxmlformats.org/officeDocument/2006/math" xmlns:v="urn:schemas-microsoft-com:vml" xmlns:wp14="http://schemas.microsoft.com/office/word/2010/wordprocessingDrawing" xmlns:wp="http://schemas.openxmlformats.org/drawingml/2006/wordprocessingDrawing" xmlns:w10="urn:schemas-microsoft-com:office:word" xmlns:w="http://schemas.openxmlformats.org/wordprocessingml/2006/main" xmlns:w14="http://schemas.microsoft.com/office/word/2010/wordml" xmlns:w15="http://schemas.microsoft.com/office/word/2012/wordml" xmlns:w16se="http://schemas.microsoft.com/office/word/2015/wordml/symex" xmlns:wpg="http://schemas.microsoft.com/office/word/2010/wordprocessingGroup" xmlns:wpi="http://schemas.microsoft.com/office/word/2010/wordprocessingInk" xmlns:wne="http://schemas.microsoft.com/office/word/2006/wordml" xmlns:wps="http://schemas.microsoft.com/office/word/2010/wordprocessingShape" mc:Ignorable="w14 w15 w16se wp14">
+<w:numbering xmlns:wpc="http://schemas.microsoft.com/office/word/2010/wordprocessingCanvas" xmlns:mc="http://schemas.openxmlformats.org/markup-compatibility/2006" xmlns:o="urn:schemas-microsoft-com:office:office" xmlns:r="http://schemas.openxmlformats.org/officeDocument/2006/relationships" xmlns:m="http://schemas.openxmlformats.org/officeDocument/2006/math" xmlns:v="urn:schemas-microsoft-com:vml" xmlns:wp14="http://schemas.microsoft.com/office/word/2010/wordprocessingDrawing" xmlns:wp="http://schemas.openxmlformats.org/drawingml/2006/wordprocessingDrawing" xmlns:w10="urn:schemas-microsoft-com:office:word" xmlns:w="http://schemas.openxmlformats.org/wordprocessingml/2006/main" xmlns:w14="http://schemas.microsoft.com/office/word/2010/wordml" xmlns:w15="http://schemas.microsoft.com/office/word/2012/wordml" xmlns:wpg="http://schemas.microsoft.com/office/word/2010/wordprocessingGroup" xmlns:wpi="http://schemas.microsoft.com/office/word/2010/wordprocessingInk" xmlns:wne="http://schemas.microsoft.com/office/word/2006/wordml" xmlns:wps="http://schemas.microsoft.com/office/word/2010/wordprocessingShape" mc:Ignorable="w14 w15 wp14">
   <w:abstractNum w:abstractNumId="0" w15:restartNumberingAfterBreak="0">
     <w:nsid w:val="5E8734D1"/>
     <w:multiLevelType w:val="hybridMultilevel"/>
@@ -14561,7 +15139,7 @@
 </file>
 
 <file path=word/styles.xml><?xml version="1.0" encoding="utf-8"?>
-<w:styles xmlns:mc="http://schemas.openxmlformats.org/markup-compatibility/2006" xmlns:r="http://schemas.openxmlformats.org/officeDocument/2006/relationships" xmlns:w="http://schemas.openxmlformats.org/wordprocessingml/2006/main" xmlns:w14="http://schemas.microsoft.com/office/word/2010/wordml" xmlns:w15="http://schemas.microsoft.com/office/word/2012/wordml" xmlns:w16se="http://schemas.microsoft.com/office/word/2015/wordml/symex" mc:Ignorable="w14 w15 w16se">
+<w:styles xmlns:mc="http://schemas.openxmlformats.org/markup-compatibility/2006" xmlns:r="http://schemas.openxmlformats.org/officeDocument/2006/relationships" xmlns:w="http://schemas.openxmlformats.org/wordprocessingml/2006/main" xmlns:w14="http://schemas.microsoft.com/office/word/2010/wordml" xmlns:w15="http://schemas.microsoft.com/office/word/2012/wordml" mc:Ignorable="w14 w15">
   <w:docDefaults>
     <w:rPrDefault>
       <w:rPr>
@@ -15211,7 +15789,7 @@
 </file>
 
 <file path=word/charts/chart1.xml><?xml version="1.0" encoding="utf-8"?>
-<c:chartSpace xmlns:c="http://schemas.openxmlformats.org/drawingml/2006/chart" xmlns:a="http://schemas.openxmlformats.org/drawingml/2006/main" xmlns:r="http://schemas.openxmlformats.org/officeDocument/2006/relationships" xmlns:c16r2="http://schemas.microsoft.com/office/drawing/2015/06/chart">
+<c:chartSpace xmlns:c="http://schemas.openxmlformats.org/drawingml/2006/chart" xmlns:a="http://schemas.openxmlformats.org/drawingml/2006/main" xmlns:r="http://schemas.openxmlformats.org/officeDocument/2006/relationships">
   <c:date1904 val="0"/>
   <c:lang val="es-ES"/>
   <c:roundedCorners val="0"/>
@@ -15275,7 +15853,7 @@
               <a:cs typeface="+mn-cs"/>
             </a:defRPr>
           </a:pPr>
-          <a:endParaRPr lang="en-US"/>
+          <a:endParaRPr lang="es-AR"/>
         </a:p>
       </c:txPr>
     </c:title>
@@ -15372,7 +15950,7 @@
             </c:numRef>
           </c:yVal>
           <c:smooth val="0"/>
-          <c:extLst>
+          <c:extLst xmlns:c16r2="http://schemas.microsoft.com/office/drawing/2015/06/chart">
             <c:ext xmlns:c16="http://schemas.microsoft.com/office/drawing/2014/chart" uri="{C3380CC4-5D6E-409C-BE32-E72D297353CC}">
               <c16:uniqueId val="{00000000-B84D-4B48-9C64-F91C966F85A7}"/>
             </c:ext>
@@ -15386,11 +15964,11 @@
           <c:showPercent val="0"/>
           <c:showBubbleSize val="0"/>
         </c:dLbls>
-        <c:axId val="452926840"/>
-        <c:axId val="388789728"/>
+        <c:axId val="365287920"/>
+        <c:axId val="365288704"/>
       </c:scatterChart>
       <c:valAx>
-        <c:axId val="452926840"/>
+        <c:axId val="365287920"/>
         <c:scaling>
           <c:orientation val="minMax"/>
         </c:scaling>
@@ -15444,15 +16022,15 @@
                 <a:cs typeface="+mn-cs"/>
               </a:defRPr>
             </a:pPr>
-            <a:endParaRPr lang="en-US"/>
+            <a:endParaRPr lang="es-AR"/>
           </a:p>
         </c:txPr>
-        <c:crossAx val="388789728"/>
+        <c:crossAx val="365288704"/>
         <c:crosses val="autoZero"/>
         <c:crossBetween val="midCat"/>
       </c:valAx>
       <c:valAx>
-        <c:axId val="388789728"/>
+        <c:axId val="365288704"/>
         <c:scaling>
           <c:orientation val="minMax"/>
         </c:scaling>
@@ -15506,10 +16084,10 @@
                 <a:cs typeface="+mn-cs"/>
               </a:defRPr>
             </a:pPr>
-            <a:endParaRPr lang="en-US"/>
+            <a:endParaRPr lang="es-AR"/>
           </a:p>
         </c:txPr>
-        <c:crossAx val="452926840"/>
+        <c:crossAx val="365287920"/>
         <c:crosses val="autoZero"/>
         <c:crossBetween val="midCat"/>
       </c:valAx>
@@ -15547,7 +16125,7 @@
       <a:pPr>
         <a:defRPr/>
       </a:pPr>
-      <a:endParaRPr lang="en-US"/>
+      <a:endParaRPr lang="es-AR"/>
     </a:p>
   </c:txPr>
   <c:externalData r:id="rId3">
@@ -15557,7 +16135,7 @@
 </file>
 
 <file path=word/charts/chart2.xml><?xml version="1.0" encoding="utf-8"?>
-<c:chartSpace xmlns:c="http://schemas.openxmlformats.org/drawingml/2006/chart" xmlns:a="http://schemas.openxmlformats.org/drawingml/2006/main" xmlns:r="http://schemas.openxmlformats.org/officeDocument/2006/relationships" xmlns:c16r2="http://schemas.microsoft.com/office/drawing/2015/06/chart">
+<c:chartSpace xmlns:c="http://schemas.openxmlformats.org/drawingml/2006/chart" xmlns:a="http://schemas.openxmlformats.org/drawingml/2006/main" xmlns:r="http://schemas.openxmlformats.org/officeDocument/2006/relationships">
   <c:date1904 val="0"/>
   <c:lang val="es-ES"/>
   <c:roundedCorners val="0"/>
@@ -15596,7 +16174,7 @@
               <a:cs typeface="+mn-cs"/>
             </a:defRPr>
           </a:pPr>
-          <a:endParaRPr lang="en-US"/>
+          <a:endParaRPr lang="es-AR"/>
         </a:p>
       </c:txPr>
     </c:title>
@@ -15703,7 +16281,7 @@
             </c:numRef>
           </c:yVal>
           <c:smooth val="1"/>
-          <c:extLst>
+          <c:extLst xmlns:c16r2="http://schemas.microsoft.com/office/drawing/2015/06/chart">
             <c:ext xmlns:c16="http://schemas.microsoft.com/office/drawing/2014/chart" uri="{C3380CC4-5D6E-409C-BE32-E72D297353CC}">
               <c16:uniqueId val="{00000000-00DD-48D3-A789-28ABCD610A30}"/>
             </c:ext>
@@ -15717,11 +16295,11 @@
           <c:showPercent val="0"/>
           <c:showBubbleSize val="0"/>
         </c:dLbls>
-        <c:axId val="389124616"/>
-        <c:axId val="389126968"/>
+        <c:axId val="364842224"/>
+        <c:axId val="364841832"/>
       </c:scatterChart>
       <c:valAx>
-        <c:axId val="389124616"/>
+        <c:axId val="364842224"/>
         <c:scaling>
           <c:orientation val="minMax"/>
         </c:scaling>
@@ -15775,15 +16353,15 @@
                 <a:cs typeface="+mn-cs"/>
               </a:defRPr>
             </a:pPr>
-            <a:endParaRPr lang="en-US"/>
+            <a:endParaRPr lang="es-AR"/>
           </a:p>
         </c:txPr>
-        <c:crossAx val="389126968"/>
+        <c:crossAx val="364841832"/>
         <c:crosses val="autoZero"/>
         <c:crossBetween val="midCat"/>
       </c:valAx>
       <c:valAx>
-        <c:axId val="389126968"/>
+        <c:axId val="364841832"/>
         <c:scaling>
           <c:orientation val="minMax"/>
         </c:scaling>
@@ -15837,10 +16415,10 @@
                 <a:cs typeface="+mn-cs"/>
               </a:defRPr>
             </a:pPr>
-            <a:endParaRPr lang="en-US"/>
+            <a:endParaRPr lang="es-AR"/>
           </a:p>
         </c:txPr>
-        <c:crossAx val="389124616"/>
+        <c:crossAx val="364842224"/>
         <c:crosses val="autoZero"/>
         <c:crossBetween val="midCat"/>
       </c:valAx>
@@ -15878,7 +16456,7 @@
       <a:pPr>
         <a:defRPr/>
       </a:pPr>
-      <a:endParaRPr lang="en-US"/>
+      <a:endParaRPr lang="es-AR"/>
     </a:p>
   </c:txPr>
   <c:externalData r:id="rId3">
@@ -15888,7 +16466,7 @@
 </file>
 
 <file path=word/charts/chart3.xml><?xml version="1.0" encoding="utf-8"?>
-<c:chartSpace xmlns:c="http://schemas.openxmlformats.org/drawingml/2006/chart" xmlns:a="http://schemas.openxmlformats.org/drawingml/2006/main" xmlns:r="http://schemas.openxmlformats.org/officeDocument/2006/relationships" xmlns:c16r2="http://schemas.microsoft.com/office/drawing/2015/06/chart">
+<c:chartSpace xmlns:c="http://schemas.openxmlformats.org/drawingml/2006/chart" xmlns:a="http://schemas.openxmlformats.org/drawingml/2006/main" xmlns:r="http://schemas.openxmlformats.org/officeDocument/2006/relationships">
   <c:date1904 val="0"/>
   <c:lang val="es-ES"/>
   <c:roundedCorners val="0"/>
@@ -15952,7 +16530,7 @@
               <a:cs typeface="+mn-cs"/>
             </a:defRPr>
           </a:pPr>
-          <a:endParaRPr lang="en-US"/>
+          <a:endParaRPr lang="es-AR"/>
         </a:p>
       </c:txPr>
     </c:title>
@@ -16049,7 +16627,7 @@
             </c:numRef>
           </c:yVal>
           <c:smooth val="1"/>
-          <c:extLst>
+          <c:extLst xmlns:c16r2="http://schemas.microsoft.com/office/drawing/2015/06/chart">
             <c:ext xmlns:c16="http://schemas.microsoft.com/office/drawing/2014/chart" uri="{C3380CC4-5D6E-409C-BE32-E72D297353CC}">
               <c16:uniqueId val="{00000000-4403-4077-9CA7-1454EE95C874}"/>
             </c:ext>
@@ -16063,11 +16641,11 @@
           <c:showPercent val="0"/>
           <c:showBubbleSize val="0"/>
         </c:dLbls>
-        <c:axId val="389125400"/>
-        <c:axId val="389126184"/>
+        <c:axId val="364842616"/>
+        <c:axId val="364843008"/>
       </c:scatterChart>
       <c:valAx>
-        <c:axId val="389125400"/>
+        <c:axId val="364842616"/>
         <c:scaling>
           <c:orientation val="minMax"/>
         </c:scaling>
@@ -16121,15 +16699,15 @@
                 <a:cs typeface="+mn-cs"/>
               </a:defRPr>
             </a:pPr>
-            <a:endParaRPr lang="en-US"/>
+            <a:endParaRPr lang="es-AR"/>
           </a:p>
         </c:txPr>
-        <c:crossAx val="389126184"/>
+        <c:crossAx val="364843008"/>
         <c:crosses val="autoZero"/>
         <c:crossBetween val="midCat"/>
       </c:valAx>
       <c:valAx>
-        <c:axId val="389126184"/>
+        <c:axId val="364843008"/>
         <c:scaling>
           <c:orientation val="minMax"/>
         </c:scaling>
@@ -16183,10 +16761,10 @@
                 <a:cs typeface="+mn-cs"/>
               </a:defRPr>
             </a:pPr>
-            <a:endParaRPr lang="en-US"/>
+            <a:endParaRPr lang="es-AR"/>
           </a:p>
         </c:txPr>
-        <c:crossAx val="389125400"/>
+        <c:crossAx val="364842616"/>
         <c:crosses val="autoZero"/>
         <c:crossBetween val="midCat"/>
       </c:valAx>
@@ -16224,7 +16802,7 @@
       <a:pPr>
         <a:defRPr/>
       </a:pPr>
-      <a:endParaRPr lang="en-US"/>
+      <a:endParaRPr lang="es-AR"/>
     </a:p>
   </c:txPr>
   <c:externalData r:id="rId3">
@@ -16234,7 +16812,7 @@
 </file>
 
 <file path=word/charts/chart4.xml><?xml version="1.0" encoding="utf-8"?>
-<c:chartSpace xmlns:c="http://schemas.openxmlformats.org/drawingml/2006/chart" xmlns:a="http://schemas.openxmlformats.org/drawingml/2006/main" xmlns:r="http://schemas.openxmlformats.org/officeDocument/2006/relationships" xmlns:c16r2="http://schemas.microsoft.com/office/drawing/2015/06/chart">
+<c:chartSpace xmlns:c="http://schemas.openxmlformats.org/drawingml/2006/chart" xmlns:a="http://schemas.openxmlformats.org/drawingml/2006/main" xmlns:r="http://schemas.openxmlformats.org/officeDocument/2006/relationships">
   <c:date1904 val="0"/>
   <c:lang val="es-ES"/>
   <c:roundedCorners val="0"/>
@@ -16273,7 +16851,7 @@
               <a:cs typeface="+mn-cs"/>
             </a:defRPr>
           </a:pPr>
-          <a:endParaRPr lang="en-US"/>
+          <a:endParaRPr lang="es-AR"/>
         </a:p>
       </c:txPr>
     </c:title>
@@ -16370,7 +16948,7 @@
             </c:numRef>
           </c:yVal>
           <c:smooth val="1"/>
-          <c:extLst>
+          <c:extLst xmlns:c16r2="http://schemas.microsoft.com/office/drawing/2015/06/chart">
             <c:ext xmlns:c16="http://schemas.microsoft.com/office/drawing/2014/chart" uri="{C3380CC4-5D6E-409C-BE32-E72D297353CC}">
               <c16:uniqueId val="{00000000-A330-47F9-9AA5-8B41B53122FB}"/>
             </c:ext>
@@ -16384,11 +16962,11 @@
           <c:showPercent val="0"/>
           <c:showBubbleSize val="0"/>
         </c:dLbls>
-        <c:axId val="512585208"/>
-        <c:axId val="512582464"/>
+        <c:axId val="403067288"/>
+        <c:axId val="403067680"/>
       </c:scatterChart>
       <c:valAx>
-        <c:axId val="512585208"/>
+        <c:axId val="403067288"/>
         <c:scaling>
           <c:orientation val="minMax"/>
         </c:scaling>
@@ -16442,15 +17020,15 @@
                 <a:cs typeface="+mn-cs"/>
               </a:defRPr>
             </a:pPr>
-            <a:endParaRPr lang="en-US"/>
+            <a:endParaRPr lang="es-AR"/>
           </a:p>
         </c:txPr>
-        <c:crossAx val="512582464"/>
+        <c:crossAx val="403067680"/>
         <c:crosses val="autoZero"/>
         <c:crossBetween val="midCat"/>
       </c:valAx>
       <c:valAx>
-        <c:axId val="512582464"/>
+        <c:axId val="403067680"/>
         <c:scaling>
           <c:orientation val="minMax"/>
         </c:scaling>
@@ -16504,10 +17082,10 @@
                 <a:cs typeface="+mn-cs"/>
               </a:defRPr>
             </a:pPr>
-            <a:endParaRPr lang="en-US"/>
+            <a:endParaRPr lang="es-AR"/>
           </a:p>
         </c:txPr>
-        <c:crossAx val="512585208"/>
+        <c:crossAx val="403067288"/>
         <c:crosses val="autoZero"/>
         <c:crossBetween val="midCat"/>
       </c:valAx>
@@ -16545,7 +17123,7 @@
       <a:pPr>
         <a:defRPr/>
       </a:pPr>
-      <a:endParaRPr lang="en-US"/>
+      <a:endParaRPr lang="es-AR"/>
     </a:p>
   </c:txPr>
   <c:externalData r:id="rId3">
@@ -16555,7 +17133,7 @@
 </file>
 
 <file path=word/charts/chart5.xml><?xml version="1.0" encoding="utf-8"?>
-<c:chartSpace xmlns:c="http://schemas.openxmlformats.org/drawingml/2006/chart" xmlns:a="http://schemas.openxmlformats.org/drawingml/2006/main" xmlns:r="http://schemas.openxmlformats.org/officeDocument/2006/relationships" xmlns:c16r2="http://schemas.microsoft.com/office/drawing/2015/06/chart">
+<c:chartSpace xmlns:c="http://schemas.openxmlformats.org/drawingml/2006/chart" xmlns:a="http://schemas.openxmlformats.org/drawingml/2006/main" xmlns:r="http://schemas.openxmlformats.org/officeDocument/2006/relationships">
   <c:date1904 val="0"/>
   <c:lang val="es-ES"/>
   <c:roundedCorners val="0"/>
@@ -16594,7 +17172,7 @@
               <a:cs typeface="+mn-cs"/>
             </a:defRPr>
           </a:pPr>
-          <a:endParaRPr lang="en-US"/>
+          <a:endParaRPr lang="es-AR"/>
         </a:p>
       </c:txPr>
     </c:title>
@@ -16691,7 +17269,7 @@
             </c:numRef>
           </c:yVal>
           <c:smooth val="1"/>
-          <c:extLst>
+          <c:extLst xmlns:c16r2="http://schemas.microsoft.com/office/drawing/2015/06/chart">
             <c:ext xmlns:c16="http://schemas.microsoft.com/office/drawing/2014/chart" uri="{C3380CC4-5D6E-409C-BE32-E72D297353CC}">
               <c16:uniqueId val="{00000000-2FB8-495F-AE35-EBA31C27A491}"/>
             </c:ext>
@@ -16705,11 +17283,11 @@
           <c:showPercent val="0"/>
           <c:showBubbleSize val="0"/>
         </c:dLbls>
-        <c:axId val="512583640"/>
-        <c:axId val="512582856"/>
+        <c:axId val="403065328"/>
+        <c:axId val="403068072"/>
       </c:scatterChart>
       <c:valAx>
-        <c:axId val="512583640"/>
+        <c:axId val="403065328"/>
         <c:scaling>
           <c:orientation val="minMax"/>
         </c:scaling>
@@ -16763,15 +17341,15 @@
                 <a:cs typeface="+mn-cs"/>
               </a:defRPr>
             </a:pPr>
-            <a:endParaRPr lang="en-US"/>
+            <a:endParaRPr lang="es-AR"/>
           </a:p>
         </c:txPr>
-        <c:crossAx val="512582856"/>
+        <c:crossAx val="403068072"/>
         <c:crosses val="autoZero"/>
         <c:crossBetween val="midCat"/>
       </c:valAx>
       <c:valAx>
-        <c:axId val="512582856"/>
+        <c:axId val="403068072"/>
         <c:scaling>
           <c:orientation val="minMax"/>
         </c:scaling>
@@ -16825,10 +17403,10 @@
                 <a:cs typeface="+mn-cs"/>
               </a:defRPr>
             </a:pPr>
-            <a:endParaRPr lang="en-US"/>
+            <a:endParaRPr lang="es-AR"/>
           </a:p>
         </c:txPr>
-        <c:crossAx val="512583640"/>
+        <c:crossAx val="403065328"/>
         <c:crosses val="autoZero"/>
         <c:crossBetween val="midCat"/>
       </c:valAx>
@@ -16866,7 +17444,7 @@
       <a:pPr>
         <a:defRPr/>
       </a:pPr>
-      <a:endParaRPr lang="en-US"/>
+      <a:endParaRPr lang="es-AR"/>
     </a:p>
   </c:txPr>
   <c:externalData r:id="rId3">
@@ -16876,7 +17454,7 @@
 </file>
 
 <file path=word/charts/chart6.xml><?xml version="1.0" encoding="utf-8"?>
-<c:chartSpace xmlns:c="http://schemas.openxmlformats.org/drawingml/2006/chart" xmlns:a="http://schemas.openxmlformats.org/drawingml/2006/main" xmlns:r="http://schemas.openxmlformats.org/officeDocument/2006/relationships" xmlns:c16r2="http://schemas.microsoft.com/office/drawing/2015/06/chart">
+<c:chartSpace xmlns:c="http://schemas.openxmlformats.org/drawingml/2006/chart" xmlns:a="http://schemas.openxmlformats.org/drawingml/2006/main" xmlns:r="http://schemas.openxmlformats.org/officeDocument/2006/relationships">
   <c:date1904 val="0"/>
   <c:lang val="es-ES"/>
   <c:roundedCorners val="0"/>
@@ -16915,7 +17493,7 @@
               <a:cs typeface="+mn-cs"/>
             </a:defRPr>
           </a:pPr>
-          <a:endParaRPr lang="en-US"/>
+          <a:endParaRPr lang="es-AR"/>
         </a:p>
       </c:txPr>
     </c:title>
@@ -17012,7 +17590,7 @@
             </c:numRef>
           </c:yVal>
           <c:smooth val="1"/>
-          <c:extLst>
+          <c:extLst xmlns:c16r2="http://schemas.microsoft.com/office/drawing/2015/06/chart">
             <c:ext xmlns:c16="http://schemas.microsoft.com/office/drawing/2014/chart" uri="{C3380CC4-5D6E-409C-BE32-E72D297353CC}">
               <c16:uniqueId val="{00000000-8F34-4452-A1D5-13E74F80B6CF}"/>
             </c:ext>
@@ -17026,11 +17604,11 @@
           <c:showPercent val="0"/>
           <c:showBubbleSize val="0"/>
         </c:dLbls>
-        <c:axId val="291754968"/>
-        <c:axId val="291752616"/>
+        <c:axId val="403068464"/>
+        <c:axId val="403068856"/>
       </c:scatterChart>
       <c:valAx>
-        <c:axId val="291754968"/>
+        <c:axId val="403068464"/>
         <c:scaling>
           <c:orientation val="minMax"/>
         </c:scaling>
@@ -17084,15 +17662,15 @@
                 <a:cs typeface="+mn-cs"/>
               </a:defRPr>
             </a:pPr>
-            <a:endParaRPr lang="en-US"/>
+            <a:endParaRPr lang="es-AR"/>
           </a:p>
         </c:txPr>
-        <c:crossAx val="291752616"/>
+        <c:crossAx val="403068856"/>
         <c:crosses val="autoZero"/>
         <c:crossBetween val="midCat"/>
       </c:valAx>
       <c:valAx>
-        <c:axId val="291752616"/>
+        <c:axId val="403068856"/>
         <c:scaling>
           <c:orientation val="minMax"/>
         </c:scaling>
@@ -17146,10 +17724,10 @@
                 <a:cs typeface="+mn-cs"/>
               </a:defRPr>
             </a:pPr>
-            <a:endParaRPr lang="en-US"/>
+            <a:endParaRPr lang="es-AR"/>
           </a:p>
         </c:txPr>
-        <c:crossAx val="291754968"/>
+        <c:crossAx val="403068464"/>
         <c:crosses val="autoZero"/>
         <c:crossBetween val="midCat"/>
       </c:valAx>
@@ -17187,7 +17765,7 @@
       <a:pPr>
         <a:defRPr/>
       </a:pPr>
-      <a:endParaRPr lang="en-US"/>
+      <a:endParaRPr lang="es-AR"/>
     </a:p>
   </c:txPr>
   <c:externalData r:id="rId3">
@@ -17197,7 +17775,7 @@
 </file>
 
 <file path=word/charts/chart7.xml><?xml version="1.0" encoding="utf-8"?>
-<c:chartSpace xmlns:c="http://schemas.openxmlformats.org/drawingml/2006/chart" xmlns:a="http://schemas.openxmlformats.org/drawingml/2006/main" xmlns:r="http://schemas.openxmlformats.org/officeDocument/2006/relationships" xmlns:c16r2="http://schemas.microsoft.com/office/drawing/2015/06/chart">
+<c:chartSpace xmlns:c="http://schemas.openxmlformats.org/drawingml/2006/chart" xmlns:a="http://schemas.openxmlformats.org/drawingml/2006/main" xmlns:r="http://schemas.openxmlformats.org/officeDocument/2006/relationships">
   <c:date1904 val="0"/>
   <c:lang val="es-ES"/>
   <c:roundedCorners val="0"/>
@@ -17236,7 +17814,7 @@
               <a:cs typeface="+mn-cs"/>
             </a:defRPr>
           </a:pPr>
-          <a:endParaRPr lang="en-US"/>
+          <a:endParaRPr lang="es-AR"/>
         </a:p>
       </c:txPr>
     </c:title>
@@ -17333,7 +17911,7 @@
             </c:numRef>
           </c:yVal>
           <c:smooth val="1"/>
-          <c:extLst>
+          <c:extLst xmlns:c16r2="http://schemas.microsoft.com/office/drawing/2015/06/chart">
             <c:ext xmlns:c16="http://schemas.microsoft.com/office/drawing/2014/chart" uri="{C3380CC4-5D6E-409C-BE32-E72D297353CC}">
               <c16:uniqueId val="{00000000-C58D-4CCF-9222-EDDA899A698A}"/>
             </c:ext>
@@ -17347,11 +17925,11 @@
           <c:showPercent val="0"/>
           <c:showBubbleSize val="0"/>
         </c:dLbls>
-        <c:axId val="291754184"/>
-        <c:axId val="390699688"/>
+        <c:axId val="401702584"/>
+        <c:axId val="401701800"/>
       </c:scatterChart>
       <c:valAx>
-        <c:axId val="291754184"/>
+        <c:axId val="401702584"/>
         <c:scaling>
           <c:orientation val="minMax"/>
         </c:scaling>
@@ -17405,15 +17983,15 @@
                 <a:cs typeface="+mn-cs"/>
               </a:defRPr>
             </a:pPr>
-            <a:endParaRPr lang="en-US"/>
+            <a:endParaRPr lang="es-AR"/>
           </a:p>
         </c:txPr>
-        <c:crossAx val="390699688"/>
+        <c:crossAx val="401701800"/>
         <c:crosses val="autoZero"/>
         <c:crossBetween val="midCat"/>
       </c:valAx>
       <c:valAx>
-        <c:axId val="390699688"/>
+        <c:axId val="401701800"/>
         <c:scaling>
           <c:orientation val="minMax"/>
         </c:scaling>
@@ -17467,10 +18045,10 @@
                 <a:cs typeface="+mn-cs"/>
               </a:defRPr>
             </a:pPr>
-            <a:endParaRPr lang="en-US"/>
+            <a:endParaRPr lang="es-AR"/>
           </a:p>
         </c:txPr>
-        <c:crossAx val="291754184"/>
+        <c:crossAx val="401702584"/>
         <c:crosses val="autoZero"/>
         <c:crossBetween val="midCat"/>
       </c:valAx>
@@ -17508,7 +18086,7 @@
       <a:pPr>
         <a:defRPr/>
       </a:pPr>
-      <a:endParaRPr lang="en-US"/>
+      <a:endParaRPr lang="es-AR"/>
     </a:p>
   </c:txPr>
   <c:externalData r:id="rId3">

</xml_diff>